<commit_message>
ta tudo e ctg
</commit_message>
<xml_diff>
--- a/Trab3/AC_2223v_TB3_Relatorio.docx
+++ b/Trab3/AC_2223v_TB3_Relatorio.docx
@@ -738,7 +738,7 @@
         <w:jc w:val="center"/>
       </w:pPr>
       <w:r>
-        <w:t>1</w:t>
+        <w:t>13</w:t>
       </w:r>
       <w:r>
         <w:t xml:space="preserve"> de </w:t>
@@ -1200,7 +1200,154 @@
         <w:t>Introdução</w:t>
       </w:r>
     </w:p>
-    <w:p/>
+    <w:p>
+      <w:pPr>
+        <w:ind w:left="0" w:right="-1" w:firstLine="720"/>
+      </w:pPr>
+      <w:r>
+        <w:t>Neste relatório, iremos analisar o projeto de módulos de memória e de portos paralelos de entrada e de saída em um sistema com o processador P16. Para isso, vamos abordar a utilização dos sinais de controle e a geração dos sinais de seleção de endereços atribuídos aos dispositivos envolvidos, destacando sua representação nos mapas de memória</w:t>
+      </w:r>
+      <w:r>
+        <w:t xml:space="preserve">. Iremos também analisar as </w:t>
+      </w:r>
+      <w:r>
+        <w:t xml:space="preserve">principais características do projeto de módulos de memória e de portos paralelos de entrada e de saída, destacando os sinais de controle e a geração dos sinais de seleção de endereços. </w:t>
+      </w:r>
+      <w:r>
+        <w:t xml:space="preserve"> Os mapas de endereçamento são importantes para que o processador possa a</w:t>
+      </w:r>
+      <w:r>
+        <w:t xml:space="preserve">ceder </w:t>
+      </w:r>
+      <w:r>
+        <w:t xml:space="preserve">corretamente os dispositivos de memória e periféricos, permitindo que as informações sejam armazenadas e recuperadas de maneira eficiente. </w:t>
+      </w:r>
+    </w:p>
+    <w:p>
+      <w:pPr>
+        <w:ind w:left="0" w:right="-1" w:firstLine="720"/>
+      </w:pPr>
+    </w:p>
+    <w:p>
+      <w:pPr>
+        <w:ind w:left="0" w:right="-1" w:firstLine="720"/>
+      </w:pPr>
+    </w:p>
+    <w:p>
+      <w:pPr>
+        <w:ind w:left="0" w:right="-1" w:firstLine="720"/>
+      </w:pPr>
+    </w:p>
+    <w:p>
+      <w:pPr>
+        <w:ind w:left="0" w:right="-1" w:firstLine="720"/>
+      </w:pPr>
+    </w:p>
+    <w:p>
+      <w:pPr>
+        <w:ind w:left="0" w:right="-1" w:firstLine="720"/>
+      </w:pPr>
+    </w:p>
+    <w:p>
+      <w:pPr>
+        <w:ind w:left="0" w:right="-1" w:firstLine="720"/>
+      </w:pPr>
+    </w:p>
+    <w:p>
+      <w:pPr>
+        <w:ind w:left="0" w:right="-1" w:firstLine="720"/>
+      </w:pPr>
+    </w:p>
+    <w:p>
+      <w:pPr>
+        <w:ind w:left="0" w:right="-1" w:firstLine="720"/>
+      </w:pPr>
+    </w:p>
+    <w:p>
+      <w:pPr>
+        <w:ind w:left="0" w:right="-1" w:firstLine="720"/>
+      </w:pPr>
+    </w:p>
+    <w:p>
+      <w:pPr>
+        <w:ind w:left="0" w:right="-1" w:firstLine="720"/>
+      </w:pPr>
+    </w:p>
+    <w:p>
+      <w:pPr>
+        <w:ind w:left="0" w:right="-1" w:firstLine="720"/>
+      </w:pPr>
+    </w:p>
+    <w:p>
+      <w:pPr>
+        <w:ind w:left="0" w:right="-1" w:firstLine="720"/>
+      </w:pPr>
+    </w:p>
+    <w:p>
+      <w:pPr>
+        <w:ind w:left="0" w:right="-1" w:firstLine="720"/>
+      </w:pPr>
+    </w:p>
+    <w:p>
+      <w:pPr>
+        <w:ind w:left="0" w:right="-1" w:firstLine="720"/>
+      </w:pPr>
+    </w:p>
+    <w:p>
+      <w:pPr>
+        <w:ind w:left="0" w:right="-1" w:firstLine="720"/>
+      </w:pPr>
+    </w:p>
+    <w:p>
+      <w:pPr>
+        <w:ind w:left="0" w:right="-1" w:firstLine="720"/>
+      </w:pPr>
+    </w:p>
+    <w:p>
+      <w:pPr>
+        <w:ind w:left="0" w:right="-1" w:firstLine="720"/>
+      </w:pPr>
+    </w:p>
+    <w:p>
+      <w:pPr>
+        <w:ind w:left="0" w:right="-1" w:firstLine="720"/>
+      </w:pPr>
+    </w:p>
+    <w:p>
+      <w:pPr>
+        <w:ind w:left="0" w:right="-1" w:firstLine="720"/>
+      </w:pPr>
+    </w:p>
+    <w:p>
+      <w:pPr>
+        <w:ind w:left="0" w:right="-1" w:firstLine="720"/>
+      </w:pPr>
+    </w:p>
+    <w:p>
+      <w:pPr>
+        <w:ind w:left="0" w:right="-1" w:firstLine="720"/>
+      </w:pPr>
+    </w:p>
+    <w:p>
+      <w:pPr>
+        <w:ind w:left="0" w:right="-1" w:firstLine="720"/>
+      </w:pPr>
+    </w:p>
+    <w:p>
+      <w:pPr>
+        <w:ind w:left="0" w:right="-1" w:firstLine="720"/>
+      </w:pPr>
+    </w:p>
+    <w:p>
+      <w:pPr>
+        <w:ind w:left="0" w:right="-1" w:firstLine="720"/>
+      </w:pPr>
+    </w:p>
+    <w:p>
+      <w:pPr>
+        <w:ind w:left="0" w:right="-1" w:firstLine="720"/>
+      </w:pPr>
+    </w:p>
     <w:p>
       <w:pPr>
         <w:pStyle w:val="Heading1"/>
@@ -1218,6 +1365,7 @@
           <w:bCs/>
           <w:lang w:val="pt-PT"/>
         </w:rPr>
+        <w:lastRenderedPageBreak/>
         <w:t>Desenvolvimento do trabalho</w:t>
       </w:r>
     </w:p>
@@ -1354,111 +1502,98 @@
         <w:rPr>
           <w:szCs w:val="24"/>
         </w:rPr>
-        <w:t xml:space="preserve"> de saída pois só escreve e não lê. A sua dimensão ser igual a capacidade </w:t>
-      </w:r>
-      <w:proofErr w:type="spellStart"/>
-      <w:r>
-        <w:rPr>
-          <w:szCs w:val="24"/>
-        </w:rPr>
-        <w:t>so</w:t>
-      </w:r>
-      <w:proofErr w:type="spellEnd"/>
-      <w:r>
-        <w:rPr>
-          <w:szCs w:val="24"/>
-        </w:rPr>
-        <w:t xml:space="preserve"> 0001 </w:t>
-      </w:r>
-      <w:proofErr w:type="spellStart"/>
-      <w:r>
-        <w:rPr>
-          <w:szCs w:val="24"/>
-        </w:rPr>
-        <w:t>bbbb</w:t>
-      </w:r>
-      <w:proofErr w:type="spellEnd"/>
+        <w:t xml:space="preserve"> de saída pois só escreve e não lê.</w:t>
+      </w:r>
+    </w:p>
+    <w:p>
+      <w:pPr>
+        <w:spacing w:line="240" w:lineRule="auto"/>
+        <w:ind w:left="0" w:right="-1" w:firstLine="0"/>
+        <w:rPr>
+          <w:szCs w:val="24"/>
+        </w:rPr>
+      </w:pPr>
+      <w:r>
+        <w:rPr>
+          <w:szCs w:val="24"/>
+        </w:rPr>
+        <w:t xml:space="preserve"> A sua dimensão </w:t>
+      </w:r>
+      <w:r>
+        <w:rPr>
+          <w:szCs w:val="24"/>
+        </w:rPr>
+        <w:t>é</w:t>
+      </w:r>
+      <w:r>
+        <w:rPr>
+          <w:szCs w:val="24"/>
+        </w:rPr>
+        <w:t xml:space="preserve"> igual </w:t>
+      </w:r>
+      <w:r>
+        <w:rPr>
+          <w:szCs w:val="24"/>
+        </w:rPr>
+        <w:t>à</w:t>
+      </w:r>
       <w:r>
         <w:rPr>
           <w:szCs w:val="24"/>
         </w:rPr>
         <w:t xml:space="preserve"> </w:t>
       </w:r>
-      <w:proofErr w:type="spellStart"/>
-      <w:r>
-        <w:rPr>
-          <w:szCs w:val="24"/>
-        </w:rPr>
-        <w:t>bbbb</w:t>
-      </w:r>
-      <w:proofErr w:type="spellEnd"/>
-      <w:r>
-        <w:rPr>
-          <w:szCs w:val="24"/>
-        </w:rPr>
-        <w:t xml:space="preserve"> </w:t>
-      </w:r>
-      <w:proofErr w:type="spellStart"/>
-      <w:r>
-        <w:rPr>
-          <w:szCs w:val="24"/>
-        </w:rPr>
-        <w:t>bbbb</w:t>
-      </w:r>
-      <w:proofErr w:type="spellEnd"/>
-      <w:r>
-        <w:rPr>
-          <w:szCs w:val="24"/>
-        </w:rPr>
-        <w:t xml:space="preserve"> logo </w:t>
-      </w:r>
-      <w:proofErr w:type="spellStart"/>
-      <w:r>
-        <w:rPr>
-          <w:szCs w:val="24"/>
-        </w:rPr>
-        <w:t>max</w:t>
-      </w:r>
-      <w:proofErr w:type="spellEnd"/>
-      <w:r>
-        <w:rPr>
-          <w:szCs w:val="24"/>
-        </w:rPr>
-        <w:t xml:space="preserve"> = 0x1FFF e min = 0x1000 </w:t>
-      </w:r>
-      <w:r>
-        <w:rPr>
-          <w:szCs w:val="24"/>
-        </w:rPr>
-        <w:t xml:space="preserve">logo </w:t>
-      </w:r>
-      <w:proofErr w:type="spellStart"/>
-      <w:r>
-        <w:rPr>
-          <w:szCs w:val="24"/>
-        </w:rPr>
-        <w:t>max</w:t>
-      </w:r>
-      <w:proofErr w:type="spellEnd"/>
-      <w:r>
-        <w:rPr>
-          <w:szCs w:val="24"/>
-        </w:rPr>
-        <w:t xml:space="preserve"> – min +1 = 0x1000 que são 4 KB. Modo de acesso é </w:t>
-      </w:r>
-      <w:proofErr w:type="spellStart"/>
-      <w:r>
-        <w:rPr>
-          <w:szCs w:val="24"/>
-        </w:rPr>
-        <w:t>word-wise</w:t>
-      </w:r>
-      <w:proofErr w:type="spellEnd"/>
-      <w:r>
-        <w:rPr>
-          <w:szCs w:val="24"/>
-        </w:rPr>
-        <w:t>.</w:t>
+      <w:r>
+        <w:rPr>
+          <w:szCs w:val="24"/>
+          <w:highlight w:val="yellow"/>
+        </w:rPr>
+        <w:t>capacidade so</w:t>
+      </w:r>
+      <w:r>
+        <w:rPr>
+          <w:szCs w:val="24"/>
+        </w:rPr>
+        <w:t xml:space="preserve"> 0001 bbbb bbbb bbbb</w:t>
+      </w:r>
+      <w:r>
+        <w:rPr>
+          <w:szCs w:val="24"/>
+        </w:rPr>
+        <w:t>,</w:t>
+      </w:r>
+      <w:r>
+        <w:rPr>
+          <w:szCs w:val="24"/>
+        </w:rPr>
+        <w:t xml:space="preserve"> logo max = 0x1FFF e min = 0x1000</w:t>
+      </w:r>
+      <w:r>
+        <w:rPr>
+          <w:szCs w:val="24"/>
+        </w:rPr>
+        <w:t>, sendo assim</w:t>
+      </w:r>
+      <w:r>
+        <w:rPr>
+          <w:szCs w:val="24"/>
+        </w:rPr>
+        <w:t xml:space="preserve"> max – min +1 = 0x1000 que são 4 KB.</w:t>
+      </w:r>
+    </w:p>
+    <w:p>
+      <w:pPr>
+        <w:spacing w:line="240" w:lineRule="auto"/>
+        <w:ind w:left="0" w:right="-1" w:firstLine="0"/>
+        <w:rPr>
+          <w:szCs w:val="24"/>
+        </w:rPr>
+      </w:pPr>
+      <w:r>
+        <w:rPr>
+          <w:szCs w:val="24"/>
+        </w:rPr>
+        <w:t xml:space="preserve"> Modo de acesso é word-wise.</w:t>
       </w:r>
     </w:p>
     <w:p>
@@ -1506,9 +1641,9 @@
           <w:szCs w:val="24"/>
         </w:rPr>
         <w:drawing>
-          <wp:inline distT="0" distB="0" distL="0" distR="0" wp14:anchorId="3A494177" wp14:editId="54B6E24B">
-            <wp:extent cx="2945678" cy="5391150"/>
-            <wp:effectExtent l="0" t="0" r="7620" b="0"/>
+          <wp:inline distT="0" distB="0" distL="0" distR="0" wp14:anchorId="3A494177" wp14:editId="2AED236F">
+            <wp:extent cx="2335237" cy="4356255"/>
+            <wp:effectExtent l="0" t="0" r="8255" b="6350"/>
             <wp:docPr id="444428665" name="Imagem 1" descr="Uma imagem com gráfico&#10;&#10;Descrição gerada automaticamente"/>
             <wp:cNvGraphicFramePr>
               <a:graphicFrameLocks xmlns:a="http://schemas.openxmlformats.org/drawingml/2006/main" noChangeAspect="1"/>
@@ -1520,20 +1655,27 @@
                     <pic:cNvPr id="444428665" name="Imagem 1" descr="Uma imagem com gráfico&#10;&#10;Descrição gerada automaticamente"/>
                     <pic:cNvPicPr/>
                   </pic:nvPicPr>
-                  <pic:blipFill>
+                  <pic:blipFill rotWithShape="1">
                     <a:blip r:embed="rId12"/>
-                    <a:stretch>
-                      <a:fillRect/>
-                    </a:stretch>
+                    <a:srcRect l="2750" t="2649" r="3278" b="1567"/>
+                    <a:stretch/>
                   </pic:blipFill>
-                  <pic:spPr>
+                  <pic:spPr bwMode="auto">
                     <a:xfrm>
                       <a:off x="0" y="0"/>
-                      <a:ext cx="2955482" cy="5409093"/>
+                      <a:ext cx="2350809" cy="4385304"/>
                     </a:xfrm>
                     <a:prstGeom prst="rect">
                       <a:avLst/>
                     </a:prstGeom>
+                    <a:ln>
+                      <a:noFill/>
+                    </a:ln>
+                    <a:extLst>
+                      <a:ext uri="{53640926-AAD7-44D8-BBD7-CCE9431645EC}">
+                        <a14:shadowObscured xmlns:a14="http://schemas.microsoft.com/office/drawing/2010/main"/>
+                      </a:ext>
+                    </a:extLst>
                   </pic:spPr>
                 </pic:pic>
               </a:graphicData>
@@ -1546,17 +1688,11 @@
       <w:pPr>
         <w:spacing w:line="240" w:lineRule="auto"/>
         <w:ind w:left="0" w:right="-1" w:firstLine="0"/>
-        <w:rPr>
-          <w:szCs w:val="24"/>
-        </w:rPr>
-      </w:pPr>
-      <w:r>
-        <w:rPr>
-          <w:szCs w:val="24"/>
-        </w:rPr>
-        <w:lastRenderedPageBreak/>
-        <w:t>d)</w:t>
-      </w:r>
+        <w:jc w:val="center"/>
+        <w:rPr>
+          <w:szCs w:val="24"/>
+        </w:rPr>
+      </w:pPr>
     </w:p>
     <w:p>
       <w:pPr>
@@ -1569,9 +1705,41 @@
       <w:r>
         <w:rPr>
           <w:szCs w:val="24"/>
+          <w:highlight w:val="yellow"/>
+        </w:rPr>
+        <w:t>d)</w:t>
+      </w:r>
+    </w:p>
+    <w:p>
+      <w:pPr>
+        <w:spacing w:line="240" w:lineRule="auto"/>
+        <w:ind w:left="0" w:right="-1" w:firstLine="0"/>
+        <w:rPr>
+          <w:szCs w:val="24"/>
+        </w:rPr>
+      </w:pPr>
+      <w:r>
+        <w:rPr>
+          <w:szCs w:val="24"/>
         </w:rPr>
         <w:tab/>
         <w:t>Parece que não porque tem montes de problemas.</w:t>
+      </w:r>
+    </w:p>
+    <w:p>
+      <w:pPr>
+        <w:spacing w:line="240" w:lineRule="auto"/>
+        <w:ind w:left="0" w:right="-1" w:firstLine="0"/>
+        <w:rPr>
+          <w:szCs w:val="24"/>
+        </w:rPr>
+      </w:pPr>
+      <w:r>
+        <w:rPr>
+          <w:szCs w:val="24"/>
+        </w:rPr>
+        <w:tab/>
+        <w:t xml:space="preserve">A afirmação é falsa pois </w:t>
       </w:r>
     </w:p>
     <w:p>
@@ -1748,9 +1916,9 @@
           <w:noProof/>
         </w:rPr>
         <w:drawing>
-          <wp:inline distT="0" distB="0" distL="0" distR="0" wp14:anchorId="5B7BF08C" wp14:editId="3CC8036D">
-            <wp:extent cx="2381250" cy="5553075"/>
-            <wp:effectExtent l="0" t="0" r="0" b="9525"/>
+          <wp:inline distT="0" distB="0" distL="0" distR="0" wp14:anchorId="5B7BF08C" wp14:editId="7B9D1770">
+            <wp:extent cx="1880582" cy="4137524"/>
+            <wp:effectExtent l="0" t="0" r="5715" b="0"/>
             <wp:docPr id="1911549624" name="Picture 1" descr="Chart&#10;&#10;Description automatically generated"/>
             <wp:cNvGraphicFramePr>
               <a:graphicFrameLocks xmlns:a="http://schemas.openxmlformats.org/drawingml/2006/main" noChangeAspect="1"/>
@@ -1762,20 +1930,27 @@
                     <pic:cNvPr id="1911549624" name="Picture 1" descr="Chart&#10;&#10;Description automatically generated"/>
                     <pic:cNvPicPr/>
                   </pic:nvPicPr>
-                  <pic:blipFill>
+                  <pic:blipFill rotWithShape="1">
                     <a:blip r:embed="rId13"/>
-                    <a:stretch>
-                      <a:fillRect/>
-                    </a:stretch>
+                    <a:srcRect t="3174" b="2482"/>
+                    <a:stretch/>
                   </pic:blipFill>
-                  <pic:spPr>
+                  <pic:spPr bwMode="auto">
                     <a:xfrm>
                       <a:off x="0" y="0"/>
-                      <a:ext cx="2381250" cy="5553075"/>
+                      <a:ext cx="1885738" cy="4148868"/>
                     </a:xfrm>
                     <a:prstGeom prst="rect">
                       <a:avLst/>
                     </a:prstGeom>
+                    <a:ln>
+                      <a:noFill/>
+                    </a:ln>
+                    <a:extLst>
+                      <a:ext uri="{53640926-AAD7-44D8-BBD7-CCE9431645EC}">
+                        <a14:shadowObscured xmlns:a14="http://schemas.microsoft.com/office/drawing/2010/main"/>
+                      </a:ext>
+                    </a:extLst>
                   </pic:spPr>
                 </pic:pic>
               </a:graphicData>
@@ -1799,8 +1974,23 @@
         <w:ind w:left="0" w:right="0" w:firstLine="0"/>
         <w:rPr>
           <w:szCs w:val="24"/>
-        </w:rPr>
-      </w:pPr>
+          <w:lang w:val="en-US"/>
+        </w:rPr>
+      </w:pPr>
+      <w:r>
+        <w:rPr>
+          <w:szCs w:val="24"/>
+          <w:lang w:val="en-US"/>
+        </w:rPr>
+        <w:t>b</w:t>
+      </w:r>
+      <w:r>
+        <w:rPr>
+          <w:szCs w:val="24"/>
+          <w:lang w:val="en-US"/>
+        </w:rPr>
+        <w:t>)</w:t>
+      </w:r>
     </w:p>
     <w:p>
       <w:pPr>
@@ -1808,8 +1998,30 @@
         <w:ind w:left="0" w:right="0" w:firstLine="0"/>
         <w:rPr>
           <w:szCs w:val="24"/>
-        </w:rPr>
-      </w:pPr>
+          <w:lang w:val="en-GB"/>
+        </w:rPr>
+      </w:pPr>
+      <w:r>
+        <w:rPr>
+          <w:szCs w:val="24"/>
+          <w:lang w:val="en-GB"/>
+        </w:rPr>
+        <w:t>CS ROM</w:t>
+      </w:r>
+      <w:r>
+        <w:rPr>
+          <w:szCs w:val="24"/>
+          <w:lang w:val="en-GB"/>
+        </w:rPr>
+        <w:t xml:space="preserve"> #1</w:t>
+      </w:r>
+      <w:r>
+        <w:rPr>
+          <w:szCs w:val="24"/>
+          <w:lang w:val="en-GB"/>
+        </w:rPr>
+        <w:t xml:space="preserve"> = not A15 and not A14</w:t>
+      </w:r>
     </w:p>
     <w:p>
       <w:pPr>
@@ -1817,20 +2029,15 @@
         <w:ind w:left="0" w:right="0" w:firstLine="0"/>
         <w:rPr>
           <w:szCs w:val="24"/>
-        </w:rPr>
-      </w:pPr>
-      <w:r>
-        <w:rPr>
-          <w:szCs w:val="24"/>
-        </w:rPr>
-        <w:lastRenderedPageBreak/>
-        <w:t>b</w:t>
-      </w:r>
-      <w:r>
-        <w:rPr>
-          <w:szCs w:val="24"/>
-        </w:rPr>
-        <w:t>)</w:t>
+          <w:lang w:val="en-GB"/>
+        </w:rPr>
+      </w:pPr>
+      <w:r>
+        <w:rPr>
+          <w:szCs w:val="24"/>
+          <w:lang w:val="en-GB"/>
+        </w:rPr>
+        <w:t>CS RAM #2 &amp; #3 = not A15 and A14</w:t>
       </w:r>
     </w:p>
     <w:p>
@@ -1847,127 +2054,31 @@
           <w:szCs w:val="24"/>
           <w:lang w:val="en-GB"/>
         </w:rPr>
-        <w:t>CS ROM</w:t>
+        <w:t>CS porto entrada = A15 and A14 and A13 and A12 and</w:t>
       </w:r>
       <w:r>
         <w:rPr>
           <w:szCs w:val="24"/>
           <w:lang w:val="en-GB"/>
         </w:rPr>
-        <w:t xml:space="preserve"> #1</w:t>
-      </w:r>
-      <w:r>
+        <w:t xml:space="preserve"> not A11</w:t>
+      </w:r>
+    </w:p>
+    <w:p>
+      <w:pPr>
+        <w:spacing w:before="120" w:after="240" w:line="240" w:lineRule="auto"/>
+        <w:ind w:left="0" w:right="0" w:firstLine="0"/>
         <w:rPr>
           <w:szCs w:val="24"/>
           <w:lang w:val="en-GB"/>
         </w:rPr>
-        <w:t xml:space="preserve"> = not A15 and not A14</w:t>
-      </w:r>
-    </w:p>
-    <w:p>
-      <w:pPr>
-        <w:spacing w:before="120" w:after="240" w:line="240" w:lineRule="auto"/>
-        <w:ind w:left="0" w:right="0" w:firstLine="0"/>
+      </w:pPr>
+      <w:r>
         <w:rPr>
           <w:szCs w:val="24"/>
           <w:lang w:val="en-GB"/>
         </w:rPr>
-      </w:pPr>
-      <w:r>
-        <w:rPr>
-          <w:szCs w:val="24"/>
-          <w:lang w:val="en-GB"/>
-        </w:rPr>
-        <w:t>CS RAM #2 &amp; #3 = not A15 and A14</w:t>
-      </w:r>
-    </w:p>
-    <w:p>
-      <w:pPr>
-        <w:spacing w:before="120" w:after="240" w:line="240" w:lineRule="auto"/>
-        <w:ind w:left="0" w:right="0" w:firstLine="0"/>
-        <w:rPr>
-          <w:szCs w:val="24"/>
-          <w:lang w:val="en-GB"/>
-        </w:rPr>
-      </w:pPr>
-      <w:r>
-        <w:rPr>
-          <w:szCs w:val="24"/>
-          <w:lang w:val="en-GB"/>
-        </w:rPr>
-        <w:t xml:space="preserve">CS </w:t>
-      </w:r>
-      <w:proofErr w:type="spellStart"/>
-      <w:r>
-        <w:rPr>
-          <w:szCs w:val="24"/>
-          <w:lang w:val="en-GB"/>
-        </w:rPr>
-        <w:t>porto</w:t>
-      </w:r>
-      <w:proofErr w:type="spellEnd"/>
-      <w:r>
-        <w:rPr>
-          <w:szCs w:val="24"/>
-          <w:lang w:val="en-GB"/>
-        </w:rPr>
-        <w:t xml:space="preserve"> entrada = A15 and A14 and A13 and A12 and</w:t>
-      </w:r>
-      <w:r>
-        <w:rPr>
-          <w:szCs w:val="24"/>
-          <w:lang w:val="en-GB"/>
-        </w:rPr>
-        <w:t xml:space="preserve"> not A11</w:t>
-      </w:r>
-    </w:p>
-    <w:p>
-      <w:pPr>
-        <w:spacing w:before="120" w:after="240" w:line="240" w:lineRule="auto"/>
-        <w:ind w:left="0" w:right="0" w:firstLine="0"/>
-        <w:rPr>
-          <w:szCs w:val="24"/>
-          <w:lang w:val="en-GB"/>
-        </w:rPr>
-      </w:pPr>
-      <w:r>
-        <w:rPr>
-          <w:szCs w:val="24"/>
-          <w:lang w:val="en-GB"/>
-        </w:rPr>
-        <w:t xml:space="preserve">CS </w:t>
-      </w:r>
-      <w:proofErr w:type="spellStart"/>
-      <w:r>
-        <w:rPr>
-          <w:szCs w:val="24"/>
-          <w:lang w:val="en-GB"/>
-        </w:rPr>
-        <w:t>porto</w:t>
-      </w:r>
-      <w:proofErr w:type="spellEnd"/>
-      <w:r>
-        <w:rPr>
-          <w:szCs w:val="24"/>
-          <w:lang w:val="en-GB"/>
-        </w:rPr>
-        <w:t xml:space="preserve"> </w:t>
-      </w:r>
-      <w:proofErr w:type="spellStart"/>
-      <w:r>
-        <w:rPr>
-          <w:szCs w:val="24"/>
-          <w:lang w:val="en-GB"/>
-        </w:rPr>
-        <w:t>saida</w:t>
-      </w:r>
-      <w:proofErr w:type="spellEnd"/>
-      <w:r>
-        <w:rPr>
-          <w:szCs w:val="24"/>
-          <w:lang w:val="en-GB"/>
-        </w:rPr>
-        <w:t xml:space="preserve"> #4 = A15 and A14 and A13 an</w:t>
+        <w:t>CS porto saida #4 = A15 and A14 and A13 an</w:t>
       </w:r>
       <w:r>
         <w:rPr>
@@ -2084,6 +2195,7 @@
         <w:rPr>
           <w:lang w:val="pt-PT"/>
         </w:rPr>
+        <w:lastRenderedPageBreak/>
         <w:t>Conclusão</w:t>
       </w:r>
     </w:p>
@@ -2092,6 +2204,9 @@
       <w:pPr>
         <w:ind w:left="0" w:right="-1" w:firstLine="720"/>
       </w:pPr>
+      <w:r>
+        <w:t>Ao estudar os mecanismos de endereçamento, é possível entender como o processador P16 gerencia o acesso à memória e aos periféricos, tornando-se uma ferramenta fundamental para quem trabalha com sistemas embarcados e microcontroladores.</w:t>
+      </w:r>
     </w:p>
     <w:sectPr>
       <w:headerReference w:type="even" r:id="rId14"/>
@@ -5891,10 +6006,6 @@
 </file>
 
 <file path=customXml/item1.xml><?xml version="1.0" encoding="utf-8"?>
-<b:Sources xmlns:b="http://schemas.openxmlformats.org/officeDocument/2006/bibliography" xmlns="http://schemas.openxmlformats.org/officeDocument/2006/bibliography" SelectedStyle="\APASixthEditionOfficeOnline.xsl" StyleName="APA" Version="6"/>
-</file>
-
-<file path=customXml/item2.xml><?xml version="1.0" encoding="utf-8"?>
 <?mso-contentType ?>
 <FormTemplates xmlns="http://schemas.microsoft.com/sharepoint/v3/contenttype/forms">
   <Display>DocumentLibraryForm</Display>
@@ -5903,7 +6014,17 @@
 </FormTemplates>
 </file>
 
+<file path=customXml/item2.xml><?xml version="1.0" encoding="utf-8"?>
+<b:Sources xmlns:b="http://schemas.openxmlformats.org/officeDocument/2006/bibliography" xmlns="http://schemas.openxmlformats.org/officeDocument/2006/bibliography" SelectedStyle="\APASixthEditionOfficeOnline.xsl" StyleName="APA" Version="6"/>
+</file>
+
 <file path=customXml/item3.xml><?xml version="1.0" encoding="utf-8"?>
+<p:properties xmlns:p="http://schemas.microsoft.com/office/2006/metadata/properties" xmlns:xsi="http://www.w3.org/2001/XMLSchema-instance" xmlns:pc="http://schemas.microsoft.com/office/infopath/2007/PartnerControls">
+  <documentManagement/>
+</p:properties>
+</file>
+
+<file path=customXml/item4.xml><?xml version="1.0" encoding="utf-8"?>
 <ct:contentTypeSchema xmlns:ct="http://schemas.microsoft.com/office/2006/metadata/contentType" xmlns:ma="http://schemas.microsoft.com/office/2006/metadata/properties/metaAttributes" ct:_="" ma:_="" ma:contentTypeName="Document" ma:contentTypeID="0x010100E4C466B95E01554EBF005CCD3F77DE67" ma:contentTypeVersion="2" ma:contentTypeDescription="Create a new document." ma:contentTypeScope="" ma:versionID="5d5d44cc3a1c75924d0617918b7eb1b1">
   <xsd:schema xmlns:xsd="http://www.w3.org/2001/XMLSchema" xmlns:xs="http://www.w3.org/2001/XMLSchema" xmlns:p="http://schemas.microsoft.com/office/2006/metadata/properties" xmlns:ns3="ebfcc096-1200-41d2-9799-33f59eb0b01e" targetNamespace="http://schemas.microsoft.com/office/2006/metadata/properties" ma:root="true" ma:fieldsID="c5a16754ced500cc67eb6276cf773359" ns3:_="">
     <xsd:import namespace="ebfcc096-1200-41d2-9799-33f59eb0b01e"/>
@@ -6035,13 +6156,15 @@
 </ct:contentTypeSchema>
 </file>
 
-<file path=customXml/item4.xml><?xml version="1.0" encoding="utf-8"?>
-<p:properties xmlns:p="http://schemas.microsoft.com/office/2006/metadata/properties" xmlns:xsi="http://www.w3.org/2001/XMLSchema-instance" xmlns:pc="http://schemas.microsoft.com/office/infopath/2007/PartnerControls">
-  <documentManagement/>
-</p:properties>
+<file path=customXml/itemProps1.xml><?xml version="1.0" encoding="utf-8"?>
+<ds:datastoreItem xmlns:ds="http://schemas.openxmlformats.org/officeDocument/2006/customXml" ds:itemID="{9B934C11-06E6-4CA8-941B-1151EC19D02A}">
+  <ds:schemaRefs>
+    <ds:schemaRef ds:uri="http://schemas.microsoft.com/sharepoint/v3/contenttype/forms"/>
+  </ds:schemaRefs>
+</ds:datastoreItem>
 </file>
 
-<file path=customXml/itemProps1.xml><?xml version="1.0" encoding="utf-8"?>
+<file path=customXml/itemProps2.xml><?xml version="1.0" encoding="utf-8"?>
 <ds:datastoreItem xmlns:ds="http://schemas.openxmlformats.org/officeDocument/2006/customXml" ds:itemID="{1BDD5D0D-0FF7-477F-A5DA-2DBC9DA19BB5}">
   <ds:schemaRefs>
     <ds:schemaRef ds:uri="http://schemas.openxmlformats.org/officeDocument/2006/bibliography"/>
@@ -6049,15 +6172,16 @@
 </ds:datastoreItem>
 </file>
 
-<file path=customXml/itemProps2.xml><?xml version="1.0" encoding="utf-8"?>
-<ds:datastoreItem xmlns:ds="http://schemas.openxmlformats.org/officeDocument/2006/customXml" ds:itemID="{9B934C11-06E6-4CA8-941B-1151EC19D02A}">
+<file path=customXml/itemProps3.xml><?xml version="1.0" encoding="utf-8"?>
+<ds:datastoreItem xmlns:ds="http://schemas.openxmlformats.org/officeDocument/2006/customXml" ds:itemID="{E18D84D1-2D36-4142-93EB-CEE9AA41364A}">
   <ds:schemaRefs>
-    <ds:schemaRef ds:uri="http://schemas.microsoft.com/sharepoint/v3/contenttype/forms"/>
+    <ds:schemaRef ds:uri="http://schemas.microsoft.com/office/2006/metadata/properties"/>
+    <ds:schemaRef ds:uri="http://schemas.microsoft.com/office/infopath/2007/PartnerControls"/>
   </ds:schemaRefs>
 </ds:datastoreItem>
 </file>
 
-<file path=customXml/itemProps3.xml><?xml version="1.0" encoding="utf-8"?>
+<file path=customXml/itemProps4.xml><?xml version="1.0" encoding="utf-8"?>
 <ds:datastoreItem xmlns:ds="http://schemas.openxmlformats.org/officeDocument/2006/customXml" ds:itemID="{4EE2E5BC-C068-4EC7-B30B-0F8DC283BC5F}">
   <ds:schemaRefs>
     <ds:schemaRef ds:uri="http://schemas.microsoft.com/office/2006/metadata/contentType"/>
@@ -6073,13 +6197,4 @@
     <ds:schemaRef ds:uri="http://schemas.microsoft.com/internal/obd"/>
   </ds:schemaRefs>
 </ds:datastoreItem>
-</file>
-
-<file path=customXml/itemProps4.xml><?xml version="1.0" encoding="utf-8"?>
-<ds:datastoreItem xmlns:ds="http://schemas.openxmlformats.org/officeDocument/2006/customXml" ds:itemID="{E18D84D1-2D36-4142-93EB-CEE9AA41364A}">
-  <ds:schemaRefs>
-    <ds:schemaRef ds:uri="http://schemas.microsoft.com/office/2006/metadata/properties"/>
-    <ds:schemaRef ds:uri="http://schemas.microsoft.com/office/infopath/2007/PartnerControls"/>
-  </ds:schemaRefs>
-</ds:datastoreItem>
 </file>
</xml_diff>

<commit_message>
que andas a fzr
</commit_message>
<xml_diff>
--- a/Trab3/AC_2223v_TB3_Relatorio.docx
+++ b/Trab3/AC_2223v_TB3_Relatorio.docx
@@ -1205,23 +1205,47 @@
         <w:ind w:left="0" w:right="-1" w:firstLine="720"/>
       </w:pPr>
       <w:r>
-        <w:t>Neste relatório, iremos analisar o projeto de módulos de memória e de portos paralelos de entrada e de saída em um sistema com o processador P16. Para isso, vamos abordar a utilização dos sinais de controle e a geração dos sinais de seleção de endereços atribuídos aos dispositivos envolvidos, destacando sua representação nos mapas de memória</w:t>
-      </w:r>
-      <w:r>
-        <w:t xml:space="preserve">. Iremos também analisar as </w:t>
-      </w:r>
-      <w:r>
-        <w:t xml:space="preserve">principais características do projeto de módulos de memória e de portos paralelos de entrada e de saída, destacando os sinais de controle e a geração dos sinais de seleção de endereços. </w:t>
-      </w:r>
-      <w:r>
-        <w:t xml:space="preserve"> Os mapas de endereçamento são importantes para que o processador possa a</w:t>
+        <w:t xml:space="preserve">Neste relatório, iremos analisar o projeto de módulos de memória e de portos paralelos de entrada e de saída </w:t>
+      </w:r>
+      <w:r>
+        <w:t>n</w:t>
+      </w:r>
+      <w:r>
+        <w:t>um sistema com o processador P16. Para isso, vamos abordar a utilização dos sinais de controle e a geração dos sinais de seleção de endereços atribuídos aos dispositivos envolvidos, destacando sua representação nos mapas de memória</w:t>
+      </w:r>
+      <w:r>
+        <w:t xml:space="preserve">. </w:t>
+      </w:r>
+      <w:r>
+        <w:t>Os mapas de endereçamento são importantes para que o processador possa a</w:t>
       </w:r>
       <w:r>
         <w:t xml:space="preserve">ceder </w:t>
       </w:r>
       <w:r>
-        <w:t xml:space="preserve">corretamente os dispositivos de memória e periféricos, permitindo que as informações sejam armazenadas e recuperadas de maneira eficiente. </w:t>
-      </w:r>
+        <w:t xml:space="preserve">corretamente </w:t>
+      </w:r>
+      <w:r>
+        <w:t>a</w:t>
+      </w:r>
+      <w:r>
+        <w:t xml:space="preserve">os dispositivos de memória e periféricos, permitindo que as informações sejam armazenadas e recuperadas de maneira eficiente. </w:t>
+      </w:r>
+    </w:p>
+    <w:p>
+      <w:pPr>
+        <w:ind w:left="0" w:right="-1" w:firstLine="720"/>
+      </w:pPr>
+    </w:p>
+    <w:p>
+      <w:pPr>
+        <w:ind w:left="0" w:right="-1" w:firstLine="720"/>
+      </w:pPr>
+    </w:p>
+    <w:p>
+      <w:pPr>
+        <w:ind w:left="0" w:right="-1" w:firstLine="720"/>
+      </w:pPr>
     </w:p>
     <w:p>
       <w:pPr>
@@ -1439,7 +1463,7 @@
         <w:rPr>
           <w:szCs w:val="24"/>
         </w:rPr>
-        <w:t>#1 – ROM porque não tem sinal de escrita. Capacidade = 2^13 * 2 = 16 KB</w:t>
+        <w:t>#1 – ROM porque não tem sinal de escrita. Capacidade =2^13 * 2 = 16 KB</w:t>
       </w:r>
     </w:p>
     <w:p>
@@ -1459,7 +1483,19 @@
         <w:rPr>
           <w:szCs w:val="24"/>
         </w:rPr>
-        <w:t xml:space="preserve">#2 &amp; #3 – RAM pois tem sinal de escrita. Capacidade = 2^12 * 1 + 2^12 * 1 = 8 KB </w:t>
+        <w:t>#2 &amp; #3 – RAM pois tem sinal de escrita. Capacidade =2^12 * 1 + 2^12 * 1=</w:t>
+      </w:r>
+      <w:r>
+        <w:rPr>
+          <w:szCs w:val="24"/>
+        </w:rPr>
+        <w:t xml:space="preserve"> </w:t>
+      </w:r>
+      <w:r>
+        <w:rPr>
+          <w:szCs w:val="24"/>
+        </w:rPr>
+        <w:t xml:space="preserve">8KB </w:t>
       </w:r>
     </w:p>
     <w:p>
@@ -1541,21 +1577,50 @@
         <w:rPr>
           <w:szCs w:val="24"/>
         </w:rPr>
+        <w:t xml:space="preserve"> capacidade, por isso</w:t>
+      </w:r>
+      <w:r>
+        <w:rPr>
+          <w:szCs w:val="24"/>
+        </w:rPr>
+        <w:t xml:space="preserve"> 0001 </w:t>
+      </w:r>
+      <w:proofErr w:type="spellStart"/>
+      <w:r>
+        <w:rPr>
+          <w:szCs w:val="24"/>
+        </w:rPr>
+        <w:t>bbbb</w:t>
+      </w:r>
+      <w:proofErr w:type="spellEnd"/>
+      <w:r>
+        <w:rPr>
+          <w:szCs w:val="24"/>
+        </w:rPr>
         <w:t xml:space="preserve"> </w:t>
       </w:r>
-      <w:r>
-        <w:rPr>
-          <w:szCs w:val="24"/>
-          <w:highlight w:val="yellow"/>
-        </w:rPr>
-        <w:t>capacidade so</w:t>
-      </w:r>
-      <w:r>
-        <w:rPr>
-          <w:szCs w:val="24"/>
-        </w:rPr>
-        <w:t xml:space="preserve"> 0001 bbbb bbbb bbbb</w:t>
-      </w:r>
+      <w:proofErr w:type="spellStart"/>
+      <w:r>
+        <w:rPr>
+          <w:szCs w:val="24"/>
+        </w:rPr>
+        <w:t>bbbb</w:t>
+      </w:r>
+      <w:proofErr w:type="spellEnd"/>
+      <w:r>
+        <w:rPr>
+          <w:szCs w:val="24"/>
+        </w:rPr>
+        <w:t xml:space="preserve"> </w:t>
+      </w:r>
+      <w:proofErr w:type="spellStart"/>
+      <w:r>
+        <w:rPr>
+          <w:szCs w:val="24"/>
+        </w:rPr>
+        <w:t>bbbb</w:t>
+      </w:r>
+      <w:proofErr w:type="spellEnd"/>
       <w:r>
         <w:rPr>
           <w:szCs w:val="24"/>
@@ -1566,7 +1631,21 @@
         <w:rPr>
           <w:szCs w:val="24"/>
         </w:rPr>
-        <w:t xml:space="preserve"> logo max = 0x1FFF e min = 0x1000</w:t>
+        <w:t xml:space="preserve"> logo </w:t>
+      </w:r>
+      <w:proofErr w:type="spellStart"/>
+      <w:r>
+        <w:rPr>
+          <w:szCs w:val="24"/>
+        </w:rPr>
+        <w:t>max</w:t>
+      </w:r>
+      <w:proofErr w:type="spellEnd"/>
+      <w:r>
+        <w:rPr>
+          <w:szCs w:val="24"/>
+        </w:rPr>
+        <w:t xml:space="preserve"> = 0x1FFF e min = 0x1000</w:t>
       </w:r>
       <w:r>
         <w:rPr>
@@ -1578,7 +1657,21 @@
         <w:rPr>
           <w:szCs w:val="24"/>
         </w:rPr>
-        <w:t xml:space="preserve"> max – min +1 = 0x1000 que são 4 KB.</w:t>
+        <w:t xml:space="preserve"> </w:t>
+      </w:r>
+      <w:proofErr w:type="spellStart"/>
+      <w:r>
+        <w:rPr>
+          <w:szCs w:val="24"/>
+        </w:rPr>
+        <w:t>max</w:t>
+      </w:r>
+      <w:proofErr w:type="spellEnd"/>
+      <w:r>
+        <w:rPr>
+          <w:szCs w:val="24"/>
+        </w:rPr>
+        <w:t xml:space="preserve"> – min +1 = 0x1000 que são 4 KB.</w:t>
       </w:r>
     </w:p>
     <w:p>
@@ -1593,7 +1686,21 @@
         <w:rPr>
           <w:szCs w:val="24"/>
         </w:rPr>
-        <w:t xml:space="preserve"> Modo de acesso é word-wise.</w:t>
+        <w:t xml:space="preserve"> Modo de acesso é </w:t>
+      </w:r>
+      <w:proofErr w:type="spellStart"/>
+      <w:r>
+        <w:rPr>
+          <w:szCs w:val="24"/>
+        </w:rPr>
+        <w:t>word-wise</w:t>
+      </w:r>
+      <w:proofErr w:type="spellEnd"/>
+      <w:r>
+        <w:rPr>
+          <w:szCs w:val="24"/>
+        </w:rPr>
+        <w:t>.</w:t>
       </w:r>
     </w:p>
     <w:p>
@@ -1723,44 +1830,45 @@
           <w:szCs w:val="24"/>
         </w:rPr>
         <w:tab/>
-        <w:t>Parece que não porque tem montes de problemas.</w:t>
-      </w:r>
+        <w:t xml:space="preserve">A afirmação é falsa pois </w:t>
+      </w:r>
+      <w:r>
+        <w:rPr>
+          <w:szCs w:val="24"/>
+        </w:rPr>
+        <w:t>a memória apresenta mais endereços do que aqueles a que temos “acesso”, subaproveitamento.</w:t>
+      </w:r>
+    </w:p>
+    <w:p>
+      <w:pPr>
+        <w:spacing w:line="240" w:lineRule="auto"/>
+        <w:ind w:right="-1"/>
+      </w:pPr>
+    </w:p>
+    <w:p>
+      <w:pPr>
+        <w:spacing w:line="240" w:lineRule="auto"/>
+        <w:ind w:right="-1"/>
+      </w:pPr>
+    </w:p>
+    <w:p>
+      <w:pPr>
+        <w:spacing w:line="240" w:lineRule="auto"/>
+        <w:ind w:right="-1"/>
+        <w:rPr>
+          <w:szCs w:val="24"/>
+        </w:rPr>
+      </w:pPr>
     </w:p>
     <w:p>
       <w:pPr>
         <w:spacing w:line="240" w:lineRule="auto"/>
         <w:ind w:left="0" w:right="-1" w:firstLine="0"/>
         <w:rPr>
-          <w:szCs w:val="24"/>
-        </w:rPr>
-      </w:pPr>
-      <w:r>
-        <w:rPr>
-          <w:szCs w:val="24"/>
-        </w:rPr>
-        <w:tab/>
-        <w:t xml:space="preserve">A afirmação é falsa pois </w:t>
-      </w:r>
-    </w:p>
-    <w:p>
-      <w:pPr>
-        <w:spacing w:line="240" w:lineRule="auto"/>
-        <w:ind w:right="-1"/>
-        <w:rPr>
-          <w:szCs w:val="24"/>
-        </w:rPr>
-      </w:pPr>
-    </w:p>
-    <w:p>
-      <w:pPr>
-        <w:spacing w:line="240" w:lineRule="auto"/>
-        <w:ind w:left="0" w:right="-1" w:firstLine="0"/>
-        <w:rPr>
-          <w:rFonts w:ascii="Arial" w:hAnsi="Arial" w:cs="Arial"/>
-          <w:b/>
-          <w:bCs/>
-          <w:szCs w:val="24"/>
-          <w:u w:val="single"/>
+          <w:rFonts w:ascii="Arial" w:hAnsi="Arial" w:cs="Arial"/>
+          <w:b/>
+          <w:bCs/>
+          <w:szCs w:val="24"/>
         </w:rPr>
       </w:pPr>
       <w:r>
@@ -1772,6 +1880,7 @@
           <w:iCs/>
           <w:szCs w:val="24"/>
         </w:rPr>
+        <w:lastRenderedPageBreak/>
         <w:t xml:space="preserve"> 2.2</w:t>
       </w:r>
       <w:r>
@@ -1792,6 +1901,238 @@
         </w:rPr>
         <w:t>Caracterização da atividade dos barramentos</w:t>
       </w:r>
+    </w:p>
+    <w:p>
+      <w:pPr>
+        <w:spacing w:line="240" w:lineRule="auto"/>
+        <w:ind w:left="0" w:right="-1" w:firstLine="0"/>
+        <w:rPr>
+          <w:rFonts w:ascii="Arial" w:hAnsi="Arial" w:cs="Arial"/>
+          <w:b/>
+          <w:bCs/>
+          <w:szCs w:val="24"/>
+        </w:rPr>
+      </w:pPr>
+    </w:p>
+    <w:p>
+      <w:pPr>
+        <w:spacing w:line="240" w:lineRule="auto"/>
+        <w:ind w:left="0" w:right="-1" w:firstLine="0"/>
+        <w:rPr>
+          <w:rFonts w:ascii="Arial" w:hAnsi="Arial" w:cs="Arial"/>
+          <w:b/>
+          <w:bCs/>
+          <w:szCs w:val="24"/>
+        </w:rPr>
+      </w:pPr>
+      <w:r>
+        <w:rPr>
+          <w:noProof/>
+        </w:rPr>
+        <w:drawing>
+          <wp:anchor distT="0" distB="0" distL="114300" distR="114300" simplePos="0" relativeHeight="251659264" behindDoc="0" locked="0" layoutInCell="1" allowOverlap="1" wp14:anchorId="3455C7D6" wp14:editId="4CA61D17">
+            <wp:simplePos x="0" y="0"/>
+            <wp:positionH relativeFrom="column">
+              <wp:posOffset>719773</wp:posOffset>
+            </wp:positionH>
+            <wp:positionV relativeFrom="paragraph">
+              <wp:posOffset>86995</wp:posOffset>
+            </wp:positionV>
+            <wp:extent cx="3922395" cy="2533650"/>
+            <wp:effectExtent l="0" t="0" r="1905" b="0"/>
+            <wp:wrapThrough wrapText="bothSides">
+              <wp:wrapPolygon edited="0">
+                <wp:start x="0" y="0"/>
+                <wp:lineTo x="0" y="21438"/>
+                <wp:lineTo x="21506" y="21438"/>
+                <wp:lineTo x="21506" y="0"/>
+                <wp:lineTo x="0" y="0"/>
+              </wp:wrapPolygon>
+            </wp:wrapThrough>
+            <wp:docPr id="1798651087" name="Picture 1" descr="A screenshot of a computer&#10;&#10;Description automatically generated"/>
+            <wp:cNvGraphicFramePr>
+              <a:graphicFrameLocks xmlns:a="http://schemas.openxmlformats.org/drawingml/2006/main" noChangeAspect="1"/>
+            </wp:cNvGraphicFramePr>
+            <a:graphic xmlns:a="http://schemas.openxmlformats.org/drawingml/2006/main">
+              <a:graphicData uri="http://schemas.openxmlformats.org/drawingml/2006/picture">
+                <pic:pic xmlns:pic="http://schemas.openxmlformats.org/drawingml/2006/picture">
+                  <pic:nvPicPr>
+                    <pic:cNvPr id="1798651087" name="Picture 1" descr="A screenshot of a computer&#10;&#10;Description automatically generated"/>
+                    <pic:cNvPicPr/>
+                  </pic:nvPicPr>
+                  <pic:blipFill rotWithShape="1">
+                    <a:blip r:embed="rId13" cstate="print">
+                      <a:extLst>
+                        <a:ext uri="{28A0092B-C50C-407E-A947-70E740481C1C}">
+                          <a14:useLocalDpi xmlns:a14="http://schemas.microsoft.com/office/drawing/2010/main" val="0"/>
+                        </a:ext>
+                      </a:extLst>
+                    </a:blip>
+                    <a:srcRect l="32039" t="31021" r="33014" b="32862"/>
+                    <a:stretch/>
+                  </pic:blipFill>
+                  <pic:spPr bwMode="auto">
+                    <a:xfrm>
+                      <a:off x="0" y="0"/>
+                      <a:ext cx="3922395" cy="2533650"/>
+                    </a:xfrm>
+                    <a:prstGeom prst="rect">
+                      <a:avLst/>
+                    </a:prstGeom>
+                    <a:ln>
+                      <a:noFill/>
+                    </a:ln>
+                    <a:extLst>
+                      <a:ext uri="{53640926-AAD7-44D8-BBD7-CCE9431645EC}">
+                        <a14:shadowObscured xmlns:a14="http://schemas.microsoft.com/office/drawing/2010/main"/>
+                      </a:ext>
+                    </a:extLst>
+                  </pic:spPr>
+                </pic:pic>
+              </a:graphicData>
+            </a:graphic>
+            <wp14:sizeRelH relativeFrom="margin">
+              <wp14:pctWidth>0</wp14:pctWidth>
+            </wp14:sizeRelH>
+            <wp14:sizeRelV relativeFrom="margin">
+              <wp14:pctHeight>0</wp14:pctHeight>
+            </wp14:sizeRelV>
+          </wp:anchor>
+        </w:drawing>
+      </w:r>
+    </w:p>
+    <w:p>
+      <w:pPr>
+        <w:spacing w:line="240" w:lineRule="auto"/>
+        <w:ind w:left="0" w:right="-1" w:firstLine="0"/>
+        <w:rPr>
+          <w:rFonts w:ascii="Arial" w:hAnsi="Arial" w:cs="Arial"/>
+          <w:b/>
+          <w:bCs/>
+          <w:szCs w:val="24"/>
+          <w:u w:val="single"/>
+        </w:rPr>
+      </w:pPr>
+    </w:p>
+    <w:p>
+      <w:pPr>
+        <w:spacing w:line="240" w:lineRule="auto"/>
+        <w:ind w:left="0" w:right="-1" w:firstLine="0"/>
+        <w:rPr>
+          <w:rFonts w:ascii="Arial" w:hAnsi="Arial" w:cs="Arial"/>
+          <w:b/>
+          <w:bCs/>
+          <w:szCs w:val="24"/>
+        </w:rPr>
+      </w:pPr>
+    </w:p>
+    <w:p>
+      <w:pPr>
+        <w:spacing w:line="240" w:lineRule="auto"/>
+        <w:ind w:left="0" w:right="-1" w:firstLine="426"/>
+        <w:rPr>
+          <w:rFonts w:ascii="Arial" w:hAnsi="Arial" w:cs="Arial"/>
+          <w:b/>
+          <w:bCs/>
+          <w:szCs w:val="24"/>
+        </w:rPr>
+      </w:pPr>
+    </w:p>
+    <w:p>
+      <w:pPr>
+        <w:spacing w:line="240" w:lineRule="auto"/>
+        <w:ind w:left="0" w:right="-1" w:firstLine="426"/>
+        <w:rPr>
+          <w:rFonts w:ascii="Arial" w:hAnsi="Arial" w:cs="Arial"/>
+          <w:b/>
+          <w:bCs/>
+          <w:szCs w:val="24"/>
+        </w:rPr>
+      </w:pPr>
+    </w:p>
+    <w:p>
+      <w:pPr>
+        <w:spacing w:line="240" w:lineRule="auto"/>
+        <w:ind w:left="0" w:right="-1" w:firstLine="426"/>
+        <w:rPr>
+          <w:rFonts w:ascii="Arial" w:hAnsi="Arial" w:cs="Arial"/>
+          <w:b/>
+          <w:bCs/>
+          <w:szCs w:val="24"/>
+        </w:rPr>
+      </w:pPr>
+    </w:p>
+    <w:p>
+      <w:pPr>
+        <w:spacing w:line="240" w:lineRule="auto"/>
+        <w:ind w:left="0" w:right="-1" w:firstLine="426"/>
+        <w:rPr>
+          <w:rFonts w:ascii="Arial" w:hAnsi="Arial" w:cs="Arial"/>
+          <w:b/>
+          <w:bCs/>
+          <w:szCs w:val="24"/>
+        </w:rPr>
+      </w:pPr>
+    </w:p>
+    <w:p>
+      <w:pPr>
+        <w:spacing w:line="240" w:lineRule="auto"/>
+        <w:ind w:left="0" w:right="-1" w:firstLine="426"/>
+        <w:rPr>
+          <w:rFonts w:ascii="Arial" w:hAnsi="Arial" w:cs="Arial"/>
+          <w:b/>
+          <w:bCs/>
+          <w:szCs w:val="24"/>
+        </w:rPr>
+      </w:pPr>
+    </w:p>
+    <w:p>
+      <w:pPr>
+        <w:spacing w:line="240" w:lineRule="auto"/>
+        <w:ind w:left="0" w:right="-1" w:firstLine="426"/>
+        <w:rPr>
+          <w:rFonts w:ascii="Arial" w:hAnsi="Arial" w:cs="Arial"/>
+          <w:b/>
+          <w:bCs/>
+          <w:szCs w:val="24"/>
+        </w:rPr>
+      </w:pPr>
+    </w:p>
+    <w:p>
+      <w:pPr>
+        <w:spacing w:line="240" w:lineRule="auto"/>
+        <w:ind w:left="0" w:right="-1" w:firstLine="426"/>
+        <w:rPr>
+          <w:rFonts w:ascii="Arial" w:hAnsi="Arial" w:cs="Arial"/>
+          <w:b/>
+          <w:bCs/>
+          <w:szCs w:val="24"/>
+        </w:rPr>
+      </w:pPr>
+    </w:p>
+    <w:p>
+      <w:pPr>
+        <w:spacing w:line="240" w:lineRule="auto"/>
+        <w:ind w:left="0" w:right="-1" w:firstLine="426"/>
+        <w:rPr>
+          <w:rFonts w:ascii="Arial" w:hAnsi="Arial" w:cs="Arial"/>
+          <w:b/>
+          <w:bCs/>
+          <w:szCs w:val="24"/>
+        </w:rPr>
+      </w:pPr>
+    </w:p>
+    <w:p>
+      <w:pPr>
+        <w:spacing w:line="240" w:lineRule="auto"/>
+        <w:ind w:left="0" w:right="-1" w:firstLine="426"/>
+        <w:rPr>
+          <w:rFonts w:ascii="Arial" w:hAnsi="Arial" w:cs="Arial"/>
+          <w:b/>
+          <w:bCs/>
+          <w:szCs w:val="24"/>
+        </w:rPr>
+      </w:pPr>
     </w:p>
     <w:p>
       <w:pPr>
@@ -1931,7 +2272,7 @@
                     <pic:cNvPicPr/>
                   </pic:nvPicPr>
                   <pic:blipFill rotWithShape="1">
-                    <a:blip r:embed="rId13"/>
+                    <a:blip r:embed="rId14"/>
                     <a:srcRect t="3174" b="2482"/>
                     <a:stretch/>
                   </pic:blipFill>
@@ -1982,6 +2323,7 @@
           <w:szCs w:val="24"/>
           <w:lang w:val="en-US"/>
         </w:rPr>
+        <w:lastRenderedPageBreak/>
         <w:t>b</w:t>
       </w:r>
       <w:r>
@@ -2054,7 +2396,23 @@
           <w:szCs w:val="24"/>
           <w:lang w:val="en-GB"/>
         </w:rPr>
-        <w:t>CS porto entrada = A15 and A14 and A13 and A12 and</w:t>
+        <w:t xml:space="preserve">CS </w:t>
+      </w:r>
+      <w:proofErr w:type="spellStart"/>
+      <w:r>
+        <w:rPr>
+          <w:szCs w:val="24"/>
+          <w:lang w:val="en-GB"/>
+        </w:rPr>
+        <w:t>porto</w:t>
+      </w:r>
+      <w:proofErr w:type="spellEnd"/>
+      <w:r>
+        <w:rPr>
+          <w:szCs w:val="24"/>
+          <w:lang w:val="en-GB"/>
+        </w:rPr>
+        <w:t xml:space="preserve"> entrada = A15 and A14 and A13 and A12 and</w:t>
       </w:r>
       <w:r>
         <w:rPr>
@@ -2078,7 +2436,39 @@
           <w:szCs w:val="24"/>
           <w:lang w:val="en-GB"/>
         </w:rPr>
-        <w:t>CS porto saida #4 = A15 and A14 and A13 an</w:t>
+        <w:t xml:space="preserve">CS </w:t>
+      </w:r>
+      <w:proofErr w:type="spellStart"/>
+      <w:r>
+        <w:rPr>
+          <w:szCs w:val="24"/>
+          <w:lang w:val="en-GB"/>
+        </w:rPr>
+        <w:t>porto</w:t>
+      </w:r>
+      <w:proofErr w:type="spellEnd"/>
+      <w:r>
+        <w:rPr>
+          <w:szCs w:val="24"/>
+          <w:lang w:val="en-GB"/>
+        </w:rPr>
+        <w:t xml:space="preserve"> </w:t>
+      </w:r>
+      <w:proofErr w:type="spellStart"/>
+      <w:r>
+        <w:rPr>
+          <w:szCs w:val="24"/>
+          <w:lang w:val="en-GB"/>
+        </w:rPr>
+        <w:t>saida</w:t>
+      </w:r>
+      <w:proofErr w:type="spellEnd"/>
+      <w:r>
+        <w:rPr>
+          <w:szCs w:val="24"/>
+          <w:lang w:val="en-GB"/>
+        </w:rPr>
+        <w:t xml:space="preserve"> #4 = A15 and A14 and A13 an</w:t>
       </w:r>
       <w:r>
         <w:rPr>
@@ -2120,6 +2510,7 @@
       <w:r>
         <w:rPr>
           <w:szCs w:val="24"/>
+          <w:highlight w:val="yellow"/>
         </w:rPr>
         <w:t>desenho</w:t>
       </w:r>
@@ -2174,6 +2565,2100 @@
           <w:szCs w:val="24"/>
         </w:rPr>
         <w:t>Teste do sistema</w:t>
+      </w:r>
+    </w:p>
+    <w:p>
+      <w:pPr>
+        <w:spacing w:line="240" w:lineRule="auto"/>
+        <w:ind w:left="0" w:right="-1" w:firstLine="0"/>
+        <w:rPr>
+          <w:rFonts w:ascii="Arial" w:hAnsi="Arial" w:cs="Arial"/>
+          <w:b/>
+          <w:bCs/>
+          <w:szCs w:val="24"/>
+        </w:rPr>
+      </w:pPr>
+    </w:p>
+    <w:p>
+      <w:pPr>
+        <w:spacing w:line="240" w:lineRule="auto"/>
+        <w:ind w:left="0" w:right="-1" w:firstLine="0"/>
+        <w:rPr>
+          <w:rFonts w:ascii="Arial" w:hAnsi="Arial" w:cs="Arial"/>
+          <w:szCs w:val="24"/>
+        </w:rPr>
+      </w:pPr>
+      <w:r>
+        <w:rPr>
+          <w:rFonts w:ascii="Arial" w:hAnsi="Arial" w:cs="Arial"/>
+          <w:szCs w:val="24"/>
+        </w:rPr>
+        <w:t xml:space="preserve">Este </w:t>
+      </w:r>
+      <w:r>
+        <w:rPr>
+          <w:rFonts w:ascii="Arial" w:hAnsi="Arial" w:cs="Arial"/>
+          <w:szCs w:val="24"/>
+        </w:rPr>
+        <w:t>foi o código produzido pelo grupo de forma a testar o sistema:</w:t>
+      </w:r>
+    </w:p>
+    <w:p>
+      <w:pPr>
+        <w:spacing w:line="240" w:lineRule="auto"/>
+        <w:ind w:left="0" w:right="-1" w:firstLine="0"/>
+        <w:rPr>
+          <w:rFonts w:ascii="Arial" w:hAnsi="Arial" w:cs="Arial"/>
+          <w:b/>
+          <w:bCs/>
+          <w:szCs w:val="24"/>
+        </w:rPr>
+      </w:pPr>
+    </w:p>
+    <w:p>
+      <w:pPr>
+        <w:spacing w:line="240" w:lineRule="auto"/>
+        <w:ind w:left="0" w:right="-1" w:firstLine="0"/>
+        <w:rPr>
+          <w:rFonts w:ascii="Arial" w:hAnsi="Arial" w:cs="Arial"/>
+          <w:b/>
+          <w:bCs/>
+          <w:szCs w:val="24"/>
+          <w:lang w:val="en-US"/>
+        </w:rPr>
+      </w:pPr>
+      <w:proofErr w:type="gramStart"/>
+      <w:r>
+        <w:rPr>
+          <w:rFonts w:ascii="Arial" w:hAnsi="Arial" w:cs="Arial"/>
+          <w:b/>
+          <w:bCs/>
+          <w:szCs w:val="24"/>
+          <w:lang w:val="en-US"/>
+        </w:rPr>
+        <w:t>.</w:t>
+      </w:r>
+      <w:proofErr w:type="spellStart"/>
+      <w:r>
+        <w:rPr>
+          <w:rFonts w:ascii="Arial" w:hAnsi="Arial" w:cs="Arial"/>
+          <w:b/>
+          <w:bCs/>
+          <w:szCs w:val="24"/>
+          <w:lang w:val="en-US"/>
+        </w:rPr>
+        <w:t>equ</w:t>
+      </w:r>
+      <w:proofErr w:type="spellEnd"/>
+      <w:proofErr w:type="gramEnd"/>
+      <w:r>
+        <w:rPr>
+          <w:rFonts w:ascii="Arial" w:hAnsi="Arial" w:cs="Arial"/>
+          <w:b/>
+          <w:bCs/>
+          <w:szCs w:val="24"/>
+          <w:lang w:val="en-US"/>
+        </w:rPr>
+        <w:t xml:space="preserve"> STACK_SIZE, 64</w:t>
+      </w:r>
+    </w:p>
+    <w:p>
+      <w:pPr>
+        <w:spacing w:line="240" w:lineRule="auto"/>
+        <w:ind w:left="0" w:right="-1" w:firstLine="0"/>
+        <w:rPr>
+          <w:rFonts w:ascii="Arial" w:hAnsi="Arial" w:cs="Arial"/>
+          <w:b/>
+          <w:bCs/>
+          <w:szCs w:val="24"/>
+          <w:lang w:val="en-US"/>
+        </w:rPr>
+      </w:pPr>
+      <w:proofErr w:type="gramStart"/>
+      <w:r>
+        <w:rPr>
+          <w:rFonts w:ascii="Arial" w:hAnsi="Arial" w:cs="Arial"/>
+          <w:b/>
+          <w:bCs/>
+          <w:szCs w:val="24"/>
+          <w:lang w:val="en-US"/>
+        </w:rPr>
+        <w:t>.</w:t>
+      </w:r>
+      <w:proofErr w:type="spellStart"/>
+      <w:r>
+        <w:rPr>
+          <w:rFonts w:ascii="Arial" w:hAnsi="Arial" w:cs="Arial"/>
+          <w:b/>
+          <w:bCs/>
+          <w:szCs w:val="24"/>
+          <w:lang w:val="en-US"/>
+        </w:rPr>
+        <w:t>equ</w:t>
+      </w:r>
+      <w:proofErr w:type="spellEnd"/>
+      <w:proofErr w:type="gramEnd"/>
+      <w:r>
+        <w:rPr>
+          <w:rFonts w:ascii="Arial" w:hAnsi="Arial" w:cs="Arial"/>
+          <w:b/>
+          <w:bCs/>
+          <w:szCs w:val="24"/>
+          <w:lang w:val="en-US"/>
+        </w:rPr>
+        <w:t xml:space="preserve"> INPORT_ADDRESS,  0xF000</w:t>
+      </w:r>
+    </w:p>
+    <w:p>
+      <w:pPr>
+        <w:spacing w:line="240" w:lineRule="auto"/>
+        <w:ind w:left="0" w:right="-1" w:firstLine="0"/>
+        <w:rPr>
+          <w:rFonts w:ascii="Arial" w:hAnsi="Arial" w:cs="Arial"/>
+          <w:b/>
+          <w:bCs/>
+          <w:szCs w:val="24"/>
+          <w:lang w:val="en-US"/>
+        </w:rPr>
+      </w:pPr>
+      <w:proofErr w:type="gramStart"/>
+      <w:r>
+        <w:rPr>
+          <w:rFonts w:ascii="Arial" w:hAnsi="Arial" w:cs="Arial"/>
+          <w:b/>
+          <w:bCs/>
+          <w:szCs w:val="24"/>
+          <w:lang w:val="en-US"/>
+        </w:rPr>
+        <w:t>.</w:t>
+      </w:r>
+      <w:proofErr w:type="spellStart"/>
+      <w:r>
+        <w:rPr>
+          <w:rFonts w:ascii="Arial" w:hAnsi="Arial" w:cs="Arial"/>
+          <w:b/>
+          <w:bCs/>
+          <w:szCs w:val="24"/>
+          <w:lang w:val="en-US"/>
+        </w:rPr>
+        <w:t>equ</w:t>
+      </w:r>
+      <w:proofErr w:type="spellEnd"/>
+      <w:proofErr w:type="gramEnd"/>
+      <w:r>
+        <w:rPr>
+          <w:rFonts w:ascii="Arial" w:hAnsi="Arial" w:cs="Arial"/>
+          <w:b/>
+          <w:bCs/>
+          <w:szCs w:val="24"/>
+          <w:lang w:val="en-US"/>
+        </w:rPr>
+        <w:t xml:space="preserve"> OUTPORT_ADDRESS, 0xE000</w:t>
+      </w:r>
+    </w:p>
+    <w:p>
+      <w:pPr>
+        <w:spacing w:line="240" w:lineRule="auto"/>
+        <w:ind w:left="0" w:right="-1" w:firstLine="0"/>
+        <w:rPr>
+          <w:rFonts w:ascii="Arial" w:hAnsi="Arial" w:cs="Arial"/>
+          <w:b/>
+          <w:bCs/>
+          <w:szCs w:val="24"/>
+          <w:lang w:val="en-US"/>
+        </w:rPr>
+      </w:pPr>
+    </w:p>
+    <w:p>
+      <w:pPr>
+        <w:spacing w:line="240" w:lineRule="auto"/>
+        <w:ind w:left="0" w:right="-1" w:firstLine="0"/>
+        <w:rPr>
+          <w:rFonts w:ascii="Arial" w:hAnsi="Arial" w:cs="Arial"/>
+          <w:b/>
+          <w:bCs/>
+          <w:szCs w:val="24"/>
+          <w:lang w:val="en-US"/>
+        </w:rPr>
+      </w:pPr>
+      <w:proofErr w:type="gramStart"/>
+      <w:r>
+        <w:rPr>
+          <w:rFonts w:ascii="Arial" w:hAnsi="Arial" w:cs="Arial"/>
+          <w:b/>
+          <w:bCs/>
+          <w:szCs w:val="24"/>
+          <w:lang w:val="en-US"/>
+        </w:rPr>
+        <w:t>.section</w:t>
+      </w:r>
+      <w:proofErr w:type="gramEnd"/>
+      <w:r>
+        <w:rPr>
+          <w:rFonts w:ascii="Arial" w:hAnsi="Arial" w:cs="Arial"/>
+          <w:b/>
+          <w:bCs/>
+          <w:szCs w:val="24"/>
+          <w:lang w:val="en-US"/>
+        </w:rPr>
+        <w:t xml:space="preserve"> .startup   </w:t>
+      </w:r>
+    </w:p>
+    <w:p>
+      <w:pPr>
+        <w:spacing w:line="240" w:lineRule="auto"/>
+        <w:ind w:left="0" w:right="-1" w:firstLine="0"/>
+        <w:rPr>
+          <w:rFonts w:ascii="Arial" w:hAnsi="Arial" w:cs="Arial"/>
+          <w:b/>
+          <w:bCs/>
+          <w:szCs w:val="24"/>
+          <w:lang w:val="en-US"/>
+        </w:rPr>
+      </w:pPr>
+      <w:r>
+        <w:rPr>
+          <w:rFonts w:ascii="Arial" w:hAnsi="Arial" w:cs="Arial"/>
+          <w:b/>
+          <w:bCs/>
+          <w:szCs w:val="24"/>
+          <w:lang w:val="en-US"/>
+        </w:rPr>
+        <w:t xml:space="preserve">    b _start</w:t>
+      </w:r>
+    </w:p>
+    <w:p>
+      <w:pPr>
+        <w:spacing w:line="240" w:lineRule="auto"/>
+        <w:ind w:left="0" w:right="-1" w:firstLine="0"/>
+        <w:rPr>
+          <w:rFonts w:ascii="Arial" w:hAnsi="Arial" w:cs="Arial"/>
+          <w:b/>
+          <w:bCs/>
+          <w:szCs w:val="24"/>
+          <w:lang w:val="en-US"/>
+        </w:rPr>
+      </w:pPr>
+      <w:r>
+        <w:rPr>
+          <w:rFonts w:ascii="Arial" w:hAnsi="Arial" w:cs="Arial"/>
+          <w:b/>
+          <w:bCs/>
+          <w:szCs w:val="24"/>
+          <w:lang w:val="en-US"/>
+        </w:rPr>
+        <w:t xml:space="preserve">    </w:t>
+      </w:r>
+      <w:proofErr w:type="gramStart"/>
+      <w:r>
+        <w:rPr>
+          <w:rFonts w:ascii="Arial" w:hAnsi="Arial" w:cs="Arial"/>
+          <w:b/>
+          <w:bCs/>
+          <w:szCs w:val="24"/>
+          <w:lang w:val="en-US"/>
+        </w:rPr>
+        <w:t>b .</w:t>
+      </w:r>
+      <w:proofErr w:type="gramEnd"/>
+    </w:p>
+    <w:p>
+      <w:pPr>
+        <w:spacing w:line="240" w:lineRule="auto"/>
+        <w:ind w:left="0" w:right="-1" w:firstLine="0"/>
+        <w:rPr>
+          <w:rFonts w:ascii="Arial" w:hAnsi="Arial" w:cs="Arial"/>
+          <w:b/>
+          <w:bCs/>
+          <w:szCs w:val="24"/>
+          <w:lang w:val="en-US"/>
+        </w:rPr>
+      </w:pPr>
+    </w:p>
+    <w:p>
+      <w:pPr>
+        <w:spacing w:line="240" w:lineRule="auto"/>
+        <w:ind w:left="0" w:right="-1" w:firstLine="0"/>
+        <w:rPr>
+          <w:rFonts w:ascii="Arial" w:hAnsi="Arial" w:cs="Arial"/>
+          <w:b/>
+          <w:bCs/>
+          <w:szCs w:val="24"/>
+          <w:lang w:val="en-US"/>
+        </w:rPr>
+      </w:pPr>
+      <w:r>
+        <w:rPr>
+          <w:rFonts w:ascii="Arial" w:hAnsi="Arial" w:cs="Arial"/>
+          <w:b/>
+          <w:bCs/>
+          <w:szCs w:val="24"/>
+          <w:lang w:val="en-US"/>
+        </w:rPr>
+        <w:t>_start:</w:t>
+      </w:r>
+    </w:p>
+    <w:p>
+      <w:pPr>
+        <w:spacing w:line="240" w:lineRule="auto"/>
+        <w:ind w:left="0" w:right="-1" w:firstLine="0"/>
+        <w:rPr>
+          <w:rFonts w:ascii="Arial" w:hAnsi="Arial" w:cs="Arial"/>
+          <w:b/>
+          <w:bCs/>
+          <w:szCs w:val="24"/>
+          <w:lang w:val="en-US"/>
+        </w:rPr>
+      </w:pPr>
+      <w:r>
+        <w:rPr>
+          <w:rFonts w:ascii="Arial" w:hAnsi="Arial" w:cs="Arial"/>
+          <w:b/>
+          <w:bCs/>
+          <w:szCs w:val="24"/>
+          <w:lang w:val="en-US"/>
+        </w:rPr>
+        <w:t xml:space="preserve">    </w:t>
+      </w:r>
+      <w:proofErr w:type="spellStart"/>
+      <w:r>
+        <w:rPr>
+          <w:rFonts w:ascii="Arial" w:hAnsi="Arial" w:cs="Arial"/>
+          <w:b/>
+          <w:bCs/>
+          <w:szCs w:val="24"/>
+          <w:lang w:val="en-US"/>
+        </w:rPr>
+        <w:t>ldr</w:t>
+      </w:r>
+      <w:proofErr w:type="spellEnd"/>
+      <w:r>
+        <w:rPr>
+          <w:rFonts w:ascii="Arial" w:hAnsi="Arial" w:cs="Arial"/>
+          <w:b/>
+          <w:bCs/>
+          <w:szCs w:val="24"/>
+          <w:lang w:val="en-US"/>
+        </w:rPr>
+        <w:t xml:space="preserve"> </w:t>
+      </w:r>
+      <w:proofErr w:type="spellStart"/>
+      <w:r>
+        <w:rPr>
+          <w:rFonts w:ascii="Arial" w:hAnsi="Arial" w:cs="Arial"/>
+          <w:b/>
+          <w:bCs/>
+          <w:szCs w:val="24"/>
+          <w:lang w:val="en-US"/>
+        </w:rPr>
+        <w:t>sp</w:t>
+      </w:r>
+      <w:proofErr w:type="spellEnd"/>
+      <w:r>
+        <w:rPr>
+          <w:rFonts w:ascii="Arial" w:hAnsi="Arial" w:cs="Arial"/>
+          <w:b/>
+          <w:bCs/>
+          <w:szCs w:val="24"/>
+          <w:lang w:val="en-US"/>
+        </w:rPr>
+        <w:t xml:space="preserve">, </w:t>
+      </w:r>
+      <w:proofErr w:type="spellStart"/>
+      <w:r>
+        <w:rPr>
+          <w:rFonts w:ascii="Arial" w:hAnsi="Arial" w:cs="Arial"/>
+          <w:b/>
+          <w:bCs/>
+          <w:szCs w:val="24"/>
+          <w:lang w:val="en-US"/>
+        </w:rPr>
+        <w:t>tos_addr</w:t>
+      </w:r>
+      <w:proofErr w:type="spellEnd"/>
+    </w:p>
+    <w:p>
+      <w:pPr>
+        <w:spacing w:line="240" w:lineRule="auto"/>
+        <w:ind w:left="0" w:right="-1" w:firstLine="0"/>
+        <w:rPr>
+          <w:rFonts w:ascii="Arial" w:hAnsi="Arial" w:cs="Arial"/>
+          <w:b/>
+          <w:bCs/>
+          <w:szCs w:val="24"/>
+        </w:rPr>
+      </w:pPr>
+      <w:r>
+        <w:rPr>
+          <w:rFonts w:ascii="Arial" w:hAnsi="Arial" w:cs="Arial"/>
+          <w:b/>
+          <w:bCs/>
+          <w:szCs w:val="24"/>
+          <w:lang w:val="en-US"/>
+        </w:rPr>
+        <w:t xml:space="preserve">    </w:t>
+      </w:r>
+      <w:proofErr w:type="spellStart"/>
+      <w:r>
+        <w:rPr>
+          <w:rFonts w:ascii="Arial" w:hAnsi="Arial" w:cs="Arial"/>
+          <w:b/>
+          <w:bCs/>
+          <w:szCs w:val="24"/>
+        </w:rPr>
+        <w:t>mov</w:t>
+      </w:r>
+      <w:proofErr w:type="spellEnd"/>
+      <w:r>
+        <w:rPr>
+          <w:rFonts w:ascii="Arial" w:hAnsi="Arial" w:cs="Arial"/>
+          <w:b/>
+          <w:bCs/>
+          <w:szCs w:val="24"/>
+        </w:rPr>
+        <w:t xml:space="preserve"> r0, </w:t>
+      </w:r>
+      <w:proofErr w:type="spellStart"/>
+      <w:r>
+        <w:rPr>
+          <w:rFonts w:ascii="Arial" w:hAnsi="Arial" w:cs="Arial"/>
+          <w:b/>
+          <w:bCs/>
+          <w:szCs w:val="24"/>
+        </w:rPr>
+        <w:t>pc</w:t>
+      </w:r>
+      <w:proofErr w:type="spellEnd"/>
+    </w:p>
+    <w:p>
+      <w:pPr>
+        <w:spacing w:line="240" w:lineRule="auto"/>
+        <w:ind w:left="0" w:right="-1" w:firstLine="0"/>
+        <w:rPr>
+          <w:rFonts w:ascii="Arial" w:hAnsi="Arial" w:cs="Arial"/>
+          <w:b/>
+          <w:bCs/>
+          <w:szCs w:val="24"/>
+        </w:rPr>
+      </w:pPr>
+      <w:r>
+        <w:rPr>
+          <w:rFonts w:ascii="Arial" w:hAnsi="Arial" w:cs="Arial"/>
+          <w:b/>
+          <w:bCs/>
+          <w:szCs w:val="24"/>
+        </w:rPr>
+        <w:t xml:space="preserve">    </w:t>
+      </w:r>
+      <w:proofErr w:type="spellStart"/>
+      <w:r>
+        <w:rPr>
+          <w:rFonts w:ascii="Arial" w:hAnsi="Arial" w:cs="Arial"/>
+          <w:b/>
+          <w:bCs/>
+          <w:szCs w:val="24"/>
+        </w:rPr>
+        <w:t>add</w:t>
+      </w:r>
+      <w:proofErr w:type="spellEnd"/>
+      <w:r>
+        <w:rPr>
+          <w:rFonts w:ascii="Arial" w:hAnsi="Arial" w:cs="Arial"/>
+          <w:b/>
+          <w:bCs/>
+          <w:szCs w:val="24"/>
+        </w:rPr>
+        <w:t xml:space="preserve"> </w:t>
+      </w:r>
+      <w:proofErr w:type="spellStart"/>
+      <w:r>
+        <w:rPr>
+          <w:rFonts w:ascii="Arial" w:hAnsi="Arial" w:cs="Arial"/>
+          <w:b/>
+          <w:bCs/>
+          <w:szCs w:val="24"/>
+        </w:rPr>
+        <w:t>lr</w:t>
+      </w:r>
+      <w:proofErr w:type="spellEnd"/>
+      <w:r>
+        <w:rPr>
+          <w:rFonts w:ascii="Arial" w:hAnsi="Arial" w:cs="Arial"/>
+          <w:b/>
+          <w:bCs/>
+          <w:szCs w:val="24"/>
+        </w:rPr>
+        <w:t>, r0, #4</w:t>
+      </w:r>
+    </w:p>
+    <w:p>
+      <w:pPr>
+        <w:spacing w:line="240" w:lineRule="auto"/>
+        <w:ind w:left="0" w:right="-1" w:firstLine="0"/>
+        <w:rPr>
+          <w:rFonts w:ascii="Arial" w:hAnsi="Arial" w:cs="Arial"/>
+          <w:b/>
+          <w:bCs/>
+          <w:szCs w:val="24"/>
+          <w:lang w:val="en-US"/>
+        </w:rPr>
+      </w:pPr>
+      <w:r>
+        <w:rPr>
+          <w:rFonts w:ascii="Arial" w:hAnsi="Arial" w:cs="Arial"/>
+          <w:b/>
+          <w:bCs/>
+          <w:szCs w:val="24"/>
+        </w:rPr>
+        <w:t xml:space="preserve">    </w:t>
+      </w:r>
+      <w:proofErr w:type="spellStart"/>
+      <w:r>
+        <w:rPr>
+          <w:rFonts w:ascii="Arial" w:hAnsi="Arial" w:cs="Arial"/>
+          <w:b/>
+          <w:bCs/>
+          <w:szCs w:val="24"/>
+          <w:lang w:val="en-US"/>
+        </w:rPr>
+        <w:t>ldr</w:t>
+      </w:r>
+      <w:proofErr w:type="spellEnd"/>
+      <w:r>
+        <w:rPr>
+          <w:rFonts w:ascii="Arial" w:hAnsi="Arial" w:cs="Arial"/>
+          <w:b/>
+          <w:bCs/>
+          <w:szCs w:val="24"/>
+          <w:lang w:val="en-US"/>
+        </w:rPr>
+        <w:t xml:space="preserve"> pc, </w:t>
+      </w:r>
+      <w:proofErr w:type="spellStart"/>
+      <w:r>
+        <w:rPr>
+          <w:rFonts w:ascii="Arial" w:hAnsi="Arial" w:cs="Arial"/>
+          <w:b/>
+          <w:bCs/>
+          <w:szCs w:val="24"/>
+          <w:lang w:val="en-US"/>
+        </w:rPr>
+        <w:t>main_addr</w:t>
+      </w:r>
+      <w:proofErr w:type="spellEnd"/>
+    </w:p>
+    <w:p>
+      <w:pPr>
+        <w:spacing w:line="240" w:lineRule="auto"/>
+        <w:ind w:left="0" w:right="-1" w:firstLine="0"/>
+        <w:rPr>
+          <w:rFonts w:ascii="Arial" w:hAnsi="Arial" w:cs="Arial"/>
+          <w:b/>
+          <w:bCs/>
+          <w:szCs w:val="24"/>
+          <w:lang w:val="en-US"/>
+        </w:rPr>
+      </w:pPr>
+      <w:r>
+        <w:rPr>
+          <w:rFonts w:ascii="Arial" w:hAnsi="Arial" w:cs="Arial"/>
+          <w:b/>
+          <w:bCs/>
+          <w:szCs w:val="24"/>
+          <w:lang w:val="en-US"/>
+        </w:rPr>
+        <w:t xml:space="preserve">    </w:t>
+      </w:r>
+      <w:proofErr w:type="gramStart"/>
+      <w:r>
+        <w:rPr>
+          <w:rFonts w:ascii="Arial" w:hAnsi="Arial" w:cs="Arial"/>
+          <w:b/>
+          <w:bCs/>
+          <w:szCs w:val="24"/>
+          <w:lang w:val="en-US"/>
+        </w:rPr>
+        <w:t>b .</w:t>
+      </w:r>
+      <w:proofErr w:type="gramEnd"/>
+    </w:p>
+    <w:p>
+      <w:pPr>
+        <w:spacing w:line="240" w:lineRule="auto"/>
+        <w:ind w:left="0" w:right="-1" w:firstLine="0"/>
+        <w:rPr>
+          <w:rFonts w:ascii="Arial" w:hAnsi="Arial" w:cs="Arial"/>
+          <w:b/>
+          <w:bCs/>
+          <w:szCs w:val="24"/>
+          <w:lang w:val="en-US"/>
+        </w:rPr>
+      </w:pPr>
+    </w:p>
+    <w:p>
+      <w:pPr>
+        <w:spacing w:line="240" w:lineRule="auto"/>
+        <w:ind w:left="0" w:right="-1" w:firstLine="0"/>
+        <w:rPr>
+          <w:rFonts w:ascii="Arial" w:hAnsi="Arial" w:cs="Arial"/>
+          <w:b/>
+          <w:bCs/>
+          <w:szCs w:val="24"/>
+          <w:lang w:val="en-US"/>
+        </w:rPr>
+      </w:pPr>
+      <w:proofErr w:type="spellStart"/>
+      <w:r>
+        <w:rPr>
+          <w:rFonts w:ascii="Arial" w:hAnsi="Arial" w:cs="Arial"/>
+          <w:b/>
+          <w:bCs/>
+          <w:szCs w:val="24"/>
+          <w:lang w:val="en-US"/>
+        </w:rPr>
+        <w:t>tos_addr</w:t>
+      </w:r>
+      <w:proofErr w:type="spellEnd"/>
+      <w:r>
+        <w:rPr>
+          <w:rFonts w:ascii="Arial" w:hAnsi="Arial" w:cs="Arial"/>
+          <w:b/>
+          <w:bCs/>
+          <w:szCs w:val="24"/>
+          <w:lang w:val="en-US"/>
+        </w:rPr>
+        <w:t>:</w:t>
+      </w:r>
+    </w:p>
+    <w:p>
+      <w:pPr>
+        <w:spacing w:line="240" w:lineRule="auto"/>
+        <w:ind w:left="0" w:right="-1" w:firstLine="0"/>
+        <w:rPr>
+          <w:rFonts w:ascii="Arial" w:hAnsi="Arial" w:cs="Arial"/>
+          <w:b/>
+          <w:bCs/>
+          <w:szCs w:val="24"/>
+          <w:lang w:val="en-US"/>
+        </w:rPr>
+      </w:pPr>
+      <w:r>
+        <w:rPr>
+          <w:rFonts w:ascii="Arial" w:hAnsi="Arial" w:cs="Arial"/>
+          <w:b/>
+          <w:bCs/>
+          <w:szCs w:val="24"/>
+          <w:lang w:val="en-US"/>
+        </w:rPr>
+        <w:t xml:space="preserve">    </w:t>
+      </w:r>
+      <w:proofErr w:type="gramStart"/>
+      <w:r>
+        <w:rPr>
+          <w:rFonts w:ascii="Arial" w:hAnsi="Arial" w:cs="Arial"/>
+          <w:b/>
+          <w:bCs/>
+          <w:szCs w:val="24"/>
+          <w:lang w:val="en-US"/>
+        </w:rPr>
+        <w:t>.word</w:t>
+      </w:r>
+      <w:proofErr w:type="gramEnd"/>
+      <w:r>
+        <w:rPr>
+          <w:rFonts w:ascii="Arial" w:hAnsi="Arial" w:cs="Arial"/>
+          <w:b/>
+          <w:bCs/>
+          <w:szCs w:val="24"/>
+          <w:lang w:val="en-US"/>
+        </w:rPr>
+        <w:t xml:space="preserve"> </w:t>
+      </w:r>
+      <w:proofErr w:type="spellStart"/>
+      <w:r>
+        <w:rPr>
+          <w:rFonts w:ascii="Arial" w:hAnsi="Arial" w:cs="Arial"/>
+          <w:b/>
+          <w:bCs/>
+          <w:szCs w:val="24"/>
+          <w:lang w:val="en-US"/>
+        </w:rPr>
+        <w:t>tos</w:t>
+      </w:r>
+      <w:proofErr w:type="spellEnd"/>
+    </w:p>
+    <w:p>
+      <w:pPr>
+        <w:spacing w:line="240" w:lineRule="auto"/>
+        <w:ind w:left="0" w:right="-1" w:firstLine="0"/>
+        <w:rPr>
+          <w:rFonts w:ascii="Arial" w:hAnsi="Arial" w:cs="Arial"/>
+          <w:b/>
+          <w:bCs/>
+          <w:szCs w:val="24"/>
+          <w:lang w:val="en-US"/>
+        </w:rPr>
+      </w:pPr>
+    </w:p>
+    <w:p>
+      <w:pPr>
+        <w:spacing w:line="240" w:lineRule="auto"/>
+        <w:ind w:left="0" w:right="-1" w:firstLine="0"/>
+        <w:rPr>
+          <w:rFonts w:ascii="Arial" w:hAnsi="Arial" w:cs="Arial"/>
+          <w:b/>
+          <w:bCs/>
+          <w:szCs w:val="24"/>
+          <w:lang w:val="en-US"/>
+        </w:rPr>
+      </w:pPr>
+      <w:proofErr w:type="spellStart"/>
+      <w:r>
+        <w:rPr>
+          <w:rFonts w:ascii="Arial" w:hAnsi="Arial" w:cs="Arial"/>
+          <w:b/>
+          <w:bCs/>
+          <w:szCs w:val="24"/>
+          <w:lang w:val="en-US"/>
+        </w:rPr>
+        <w:t>main_addr</w:t>
+      </w:r>
+      <w:proofErr w:type="spellEnd"/>
+      <w:r>
+        <w:rPr>
+          <w:rFonts w:ascii="Arial" w:hAnsi="Arial" w:cs="Arial"/>
+          <w:b/>
+          <w:bCs/>
+          <w:szCs w:val="24"/>
+          <w:lang w:val="en-US"/>
+        </w:rPr>
+        <w:t>:</w:t>
+      </w:r>
+    </w:p>
+    <w:p>
+      <w:pPr>
+        <w:spacing w:line="240" w:lineRule="auto"/>
+        <w:ind w:left="0" w:right="-1" w:firstLine="0"/>
+        <w:rPr>
+          <w:rFonts w:ascii="Arial" w:hAnsi="Arial" w:cs="Arial"/>
+          <w:b/>
+          <w:bCs/>
+          <w:szCs w:val="24"/>
+          <w:lang w:val="en-US"/>
+        </w:rPr>
+      </w:pPr>
+      <w:r>
+        <w:rPr>
+          <w:rFonts w:ascii="Arial" w:hAnsi="Arial" w:cs="Arial"/>
+          <w:b/>
+          <w:bCs/>
+          <w:szCs w:val="24"/>
+          <w:lang w:val="en-US"/>
+        </w:rPr>
+        <w:t xml:space="preserve">    </w:t>
+      </w:r>
+      <w:proofErr w:type="gramStart"/>
+      <w:r>
+        <w:rPr>
+          <w:rFonts w:ascii="Arial" w:hAnsi="Arial" w:cs="Arial"/>
+          <w:b/>
+          <w:bCs/>
+          <w:szCs w:val="24"/>
+          <w:lang w:val="en-US"/>
+        </w:rPr>
+        <w:t>.word</w:t>
+      </w:r>
+      <w:proofErr w:type="gramEnd"/>
+      <w:r>
+        <w:rPr>
+          <w:rFonts w:ascii="Arial" w:hAnsi="Arial" w:cs="Arial"/>
+          <w:b/>
+          <w:bCs/>
+          <w:szCs w:val="24"/>
+          <w:lang w:val="en-US"/>
+        </w:rPr>
+        <w:t xml:space="preserve"> main</w:t>
+      </w:r>
+    </w:p>
+    <w:p>
+      <w:pPr>
+        <w:spacing w:line="240" w:lineRule="auto"/>
+        <w:ind w:left="0" w:right="-1" w:firstLine="0"/>
+        <w:rPr>
+          <w:rFonts w:ascii="Arial" w:hAnsi="Arial" w:cs="Arial"/>
+          <w:b/>
+          <w:bCs/>
+          <w:szCs w:val="24"/>
+          <w:lang w:val="en-US"/>
+        </w:rPr>
+      </w:pPr>
+    </w:p>
+    <w:p>
+      <w:pPr>
+        <w:spacing w:line="240" w:lineRule="auto"/>
+        <w:ind w:left="0" w:right="-1" w:firstLine="0"/>
+        <w:rPr>
+          <w:rFonts w:ascii="Arial" w:hAnsi="Arial" w:cs="Arial"/>
+          <w:b/>
+          <w:bCs/>
+          <w:szCs w:val="24"/>
+          <w:lang w:val="en-US"/>
+        </w:rPr>
+      </w:pPr>
+      <w:r>
+        <w:rPr>
+          <w:rFonts w:ascii="Arial" w:hAnsi="Arial" w:cs="Arial"/>
+          <w:b/>
+          <w:bCs/>
+          <w:szCs w:val="24"/>
+          <w:lang w:val="en-US"/>
+        </w:rPr>
+        <w:t>main:</w:t>
+      </w:r>
+    </w:p>
+    <w:p>
+      <w:pPr>
+        <w:spacing w:line="240" w:lineRule="auto"/>
+        <w:ind w:left="0" w:right="-1" w:firstLine="0"/>
+        <w:rPr>
+          <w:rFonts w:ascii="Arial" w:hAnsi="Arial" w:cs="Arial"/>
+          <w:b/>
+          <w:bCs/>
+          <w:szCs w:val="24"/>
+          <w:lang w:val="en-US"/>
+        </w:rPr>
+      </w:pPr>
+      <w:r>
+        <w:rPr>
+          <w:rFonts w:ascii="Arial" w:hAnsi="Arial" w:cs="Arial"/>
+          <w:b/>
+          <w:bCs/>
+          <w:szCs w:val="24"/>
+          <w:lang w:val="en-US"/>
+        </w:rPr>
+        <w:t xml:space="preserve">    </w:t>
+      </w:r>
+      <w:proofErr w:type="spellStart"/>
+      <w:r>
+        <w:rPr>
+          <w:rFonts w:ascii="Arial" w:hAnsi="Arial" w:cs="Arial"/>
+          <w:b/>
+          <w:bCs/>
+          <w:szCs w:val="24"/>
+          <w:lang w:val="en-US"/>
+        </w:rPr>
+        <w:t>ldr</w:t>
+      </w:r>
+      <w:proofErr w:type="spellEnd"/>
+      <w:r>
+        <w:rPr>
+          <w:rFonts w:ascii="Arial" w:hAnsi="Arial" w:cs="Arial"/>
+          <w:b/>
+          <w:bCs/>
+          <w:szCs w:val="24"/>
+          <w:lang w:val="en-US"/>
+        </w:rPr>
+        <w:t xml:space="preserve"> r0, </w:t>
+      </w:r>
+      <w:proofErr w:type="spellStart"/>
+      <w:r>
+        <w:rPr>
+          <w:rFonts w:ascii="Arial" w:hAnsi="Arial" w:cs="Arial"/>
+          <w:b/>
+          <w:bCs/>
+          <w:szCs w:val="24"/>
+          <w:lang w:val="en-US"/>
+        </w:rPr>
+        <w:t>in_port_addr</w:t>
+      </w:r>
+      <w:proofErr w:type="spellEnd"/>
+    </w:p>
+    <w:p>
+      <w:pPr>
+        <w:spacing w:line="240" w:lineRule="auto"/>
+        <w:ind w:left="0" w:right="-1" w:firstLine="0"/>
+        <w:rPr>
+          <w:rFonts w:ascii="Arial" w:hAnsi="Arial" w:cs="Arial"/>
+          <w:b/>
+          <w:bCs/>
+          <w:szCs w:val="24"/>
+        </w:rPr>
+      </w:pPr>
+      <w:r>
+        <w:rPr>
+          <w:rFonts w:ascii="Arial" w:hAnsi="Arial" w:cs="Arial"/>
+          <w:b/>
+          <w:bCs/>
+          <w:szCs w:val="24"/>
+          <w:lang w:val="en-US"/>
+        </w:rPr>
+        <w:t xml:space="preserve">    </w:t>
+      </w:r>
+      <w:proofErr w:type="spellStart"/>
+      <w:r>
+        <w:rPr>
+          <w:rFonts w:ascii="Arial" w:hAnsi="Arial" w:cs="Arial"/>
+          <w:b/>
+          <w:bCs/>
+          <w:szCs w:val="24"/>
+        </w:rPr>
+        <w:t>ldrb</w:t>
+      </w:r>
+      <w:proofErr w:type="spellEnd"/>
+      <w:r>
+        <w:rPr>
+          <w:rFonts w:ascii="Arial" w:hAnsi="Arial" w:cs="Arial"/>
+          <w:b/>
+          <w:bCs/>
+          <w:szCs w:val="24"/>
+        </w:rPr>
+        <w:t xml:space="preserve"> r1, [r0, #0]</w:t>
+      </w:r>
+    </w:p>
+    <w:p>
+      <w:pPr>
+        <w:spacing w:line="240" w:lineRule="auto"/>
+        <w:ind w:left="0" w:right="-1" w:firstLine="0"/>
+        <w:rPr>
+          <w:rFonts w:ascii="Arial" w:hAnsi="Arial" w:cs="Arial"/>
+          <w:b/>
+          <w:bCs/>
+          <w:szCs w:val="24"/>
+        </w:rPr>
+      </w:pPr>
+      <w:r>
+        <w:rPr>
+          <w:rFonts w:ascii="Arial" w:hAnsi="Arial" w:cs="Arial"/>
+          <w:b/>
+          <w:bCs/>
+          <w:szCs w:val="24"/>
+        </w:rPr>
+        <w:t xml:space="preserve">    </w:t>
+      </w:r>
+      <w:proofErr w:type="spellStart"/>
+      <w:r>
+        <w:rPr>
+          <w:rFonts w:ascii="Arial" w:hAnsi="Arial" w:cs="Arial"/>
+          <w:b/>
+          <w:bCs/>
+          <w:szCs w:val="24"/>
+        </w:rPr>
+        <w:t>mov</w:t>
+      </w:r>
+      <w:proofErr w:type="spellEnd"/>
+      <w:r>
+        <w:rPr>
+          <w:rFonts w:ascii="Arial" w:hAnsi="Arial" w:cs="Arial"/>
+          <w:b/>
+          <w:bCs/>
+          <w:szCs w:val="24"/>
+        </w:rPr>
+        <w:t xml:space="preserve"> r2, #0x01</w:t>
+      </w:r>
+    </w:p>
+    <w:p>
+      <w:pPr>
+        <w:spacing w:line="240" w:lineRule="auto"/>
+        <w:ind w:left="0" w:right="-1" w:firstLine="0"/>
+        <w:rPr>
+          <w:rFonts w:ascii="Arial" w:hAnsi="Arial" w:cs="Arial"/>
+          <w:b/>
+          <w:bCs/>
+          <w:szCs w:val="24"/>
+          <w:lang w:val="en-US"/>
+        </w:rPr>
+      </w:pPr>
+      <w:r>
+        <w:rPr>
+          <w:rFonts w:ascii="Arial" w:hAnsi="Arial" w:cs="Arial"/>
+          <w:b/>
+          <w:bCs/>
+          <w:szCs w:val="24"/>
+        </w:rPr>
+        <w:t xml:space="preserve">    </w:t>
+      </w:r>
+      <w:r>
+        <w:rPr>
+          <w:rFonts w:ascii="Arial" w:hAnsi="Arial" w:cs="Arial"/>
+          <w:b/>
+          <w:bCs/>
+          <w:szCs w:val="24"/>
+          <w:lang w:val="en-US"/>
+        </w:rPr>
+        <w:t>and r0, r1, r2</w:t>
+      </w:r>
+    </w:p>
+    <w:p>
+      <w:pPr>
+        <w:spacing w:line="240" w:lineRule="auto"/>
+        <w:ind w:left="0" w:right="-1" w:firstLine="0"/>
+        <w:rPr>
+          <w:rFonts w:ascii="Arial" w:hAnsi="Arial" w:cs="Arial"/>
+          <w:b/>
+          <w:bCs/>
+          <w:szCs w:val="24"/>
+          <w:lang w:val="en-US"/>
+        </w:rPr>
+      </w:pPr>
+      <w:r>
+        <w:rPr>
+          <w:rFonts w:ascii="Arial" w:hAnsi="Arial" w:cs="Arial"/>
+          <w:b/>
+          <w:bCs/>
+          <w:szCs w:val="24"/>
+          <w:lang w:val="en-US"/>
+        </w:rPr>
+        <w:lastRenderedPageBreak/>
+        <w:t xml:space="preserve">    </w:t>
+      </w:r>
+      <w:proofErr w:type="spellStart"/>
+      <w:r>
+        <w:rPr>
+          <w:rFonts w:ascii="Arial" w:hAnsi="Arial" w:cs="Arial"/>
+          <w:b/>
+          <w:bCs/>
+          <w:szCs w:val="24"/>
+          <w:lang w:val="en-US"/>
+        </w:rPr>
+        <w:t>bne</w:t>
+      </w:r>
+      <w:proofErr w:type="spellEnd"/>
+      <w:r>
+        <w:rPr>
+          <w:rFonts w:ascii="Arial" w:hAnsi="Arial" w:cs="Arial"/>
+          <w:b/>
+          <w:bCs/>
+          <w:szCs w:val="24"/>
+          <w:lang w:val="en-US"/>
+        </w:rPr>
+        <w:t xml:space="preserve"> </w:t>
+      </w:r>
+      <w:proofErr w:type="spellStart"/>
+      <w:r>
+        <w:rPr>
+          <w:rFonts w:ascii="Arial" w:hAnsi="Arial" w:cs="Arial"/>
+          <w:b/>
+          <w:bCs/>
+          <w:szCs w:val="24"/>
+          <w:lang w:val="en-US"/>
+        </w:rPr>
+        <w:t>change_output_port</w:t>
+      </w:r>
+      <w:proofErr w:type="spellEnd"/>
+    </w:p>
+    <w:p>
+      <w:pPr>
+        <w:spacing w:line="240" w:lineRule="auto"/>
+        <w:ind w:left="0" w:right="-1" w:firstLine="0"/>
+        <w:rPr>
+          <w:rFonts w:ascii="Arial" w:hAnsi="Arial" w:cs="Arial"/>
+          <w:b/>
+          <w:bCs/>
+          <w:szCs w:val="24"/>
+          <w:lang w:val="en-US"/>
+        </w:rPr>
+      </w:pPr>
+      <w:r>
+        <w:rPr>
+          <w:rFonts w:ascii="Arial" w:hAnsi="Arial" w:cs="Arial"/>
+          <w:b/>
+          <w:bCs/>
+          <w:szCs w:val="24"/>
+          <w:lang w:val="en-US"/>
+        </w:rPr>
+        <w:t xml:space="preserve">    b main</w:t>
+      </w:r>
+    </w:p>
+    <w:p>
+      <w:pPr>
+        <w:spacing w:line="240" w:lineRule="auto"/>
+        <w:ind w:left="0" w:right="-1" w:firstLine="0"/>
+        <w:rPr>
+          <w:rFonts w:ascii="Arial" w:hAnsi="Arial" w:cs="Arial"/>
+          <w:b/>
+          <w:bCs/>
+          <w:szCs w:val="24"/>
+          <w:lang w:val="en-US"/>
+        </w:rPr>
+      </w:pPr>
+    </w:p>
+    <w:p>
+      <w:pPr>
+        <w:spacing w:line="240" w:lineRule="auto"/>
+        <w:ind w:left="0" w:right="-1" w:firstLine="0"/>
+        <w:rPr>
+          <w:rFonts w:ascii="Arial" w:hAnsi="Arial" w:cs="Arial"/>
+          <w:b/>
+          <w:bCs/>
+          <w:szCs w:val="24"/>
+        </w:rPr>
+      </w:pPr>
+      <w:proofErr w:type="spellStart"/>
+      <w:r>
+        <w:rPr>
+          <w:rFonts w:ascii="Arial" w:hAnsi="Arial" w:cs="Arial"/>
+          <w:b/>
+          <w:bCs/>
+          <w:szCs w:val="24"/>
+        </w:rPr>
+        <w:t>change_output_port</w:t>
+      </w:r>
+      <w:proofErr w:type="spellEnd"/>
+      <w:r>
+        <w:rPr>
+          <w:rFonts w:ascii="Arial" w:hAnsi="Arial" w:cs="Arial"/>
+          <w:b/>
+          <w:bCs/>
+          <w:szCs w:val="24"/>
+        </w:rPr>
+        <w:t>:</w:t>
+      </w:r>
+    </w:p>
+    <w:p>
+      <w:pPr>
+        <w:spacing w:line="240" w:lineRule="auto"/>
+        <w:ind w:left="0" w:right="-1" w:firstLine="0"/>
+        <w:rPr>
+          <w:rFonts w:ascii="Arial" w:hAnsi="Arial" w:cs="Arial"/>
+          <w:b/>
+          <w:bCs/>
+          <w:szCs w:val="24"/>
+        </w:rPr>
+      </w:pPr>
+      <w:r>
+        <w:rPr>
+          <w:rFonts w:ascii="Arial" w:hAnsi="Arial" w:cs="Arial"/>
+          <w:b/>
+          <w:bCs/>
+          <w:szCs w:val="24"/>
+        </w:rPr>
+        <w:t xml:space="preserve">    </w:t>
+      </w:r>
+      <w:proofErr w:type="spellStart"/>
+      <w:r>
+        <w:rPr>
+          <w:rFonts w:ascii="Arial" w:hAnsi="Arial" w:cs="Arial"/>
+          <w:b/>
+          <w:bCs/>
+          <w:szCs w:val="24"/>
+        </w:rPr>
+        <w:t>lsr</w:t>
+      </w:r>
+      <w:proofErr w:type="spellEnd"/>
+      <w:r>
+        <w:rPr>
+          <w:rFonts w:ascii="Arial" w:hAnsi="Arial" w:cs="Arial"/>
+          <w:b/>
+          <w:bCs/>
+          <w:szCs w:val="24"/>
+        </w:rPr>
+        <w:t xml:space="preserve"> r1, r1, #1</w:t>
+      </w:r>
+    </w:p>
+    <w:p>
+      <w:pPr>
+        <w:spacing w:line="240" w:lineRule="auto"/>
+        <w:ind w:left="0" w:right="-1" w:firstLine="0"/>
+        <w:rPr>
+          <w:rFonts w:ascii="Arial" w:hAnsi="Arial" w:cs="Arial"/>
+          <w:b/>
+          <w:bCs/>
+          <w:szCs w:val="24"/>
+        </w:rPr>
+      </w:pPr>
+      <w:r>
+        <w:rPr>
+          <w:rFonts w:ascii="Arial" w:hAnsi="Arial" w:cs="Arial"/>
+          <w:b/>
+          <w:bCs/>
+          <w:szCs w:val="24"/>
+        </w:rPr>
+        <w:t xml:space="preserve">    </w:t>
+      </w:r>
+      <w:proofErr w:type="spellStart"/>
+      <w:r>
+        <w:rPr>
+          <w:rFonts w:ascii="Arial" w:hAnsi="Arial" w:cs="Arial"/>
+          <w:b/>
+          <w:bCs/>
+          <w:szCs w:val="24"/>
+        </w:rPr>
+        <w:t>mov</w:t>
+      </w:r>
+      <w:proofErr w:type="spellEnd"/>
+      <w:r>
+        <w:rPr>
+          <w:rFonts w:ascii="Arial" w:hAnsi="Arial" w:cs="Arial"/>
+          <w:b/>
+          <w:bCs/>
+          <w:szCs w:val="24"/>
+        </w:rPr>
+        <w:t xml:space="preserve"> r0, #0x40</w:t>
+      </w:r>
+    </w:p>
+    <w:p>
+      <w:pPr>
+        <w:spacing w:line="240" w:lineRule="auto"/>
+        <w:ind w:left="0" w:right="-1" w:firstLine="0"/>
+        <w:rPr>
+          <w:rFonts w:ascii="Arial" w:hAnsi="Arial" w:cs="Arial"/>
+          <w:b/>
+          <w:bCs/>
+          <w:szCs w:val="24"/>
+        </w:rPr>
+      </w:pPr>
+      <w:r>
+        <w:rPr>
+          <w:rFonts w:ascii="Arial" w:hAnsi="Arial" w:cs="Arial"/>
+          <w:b/>
+          <w:bCs/>
+          <w:szCs w:val="24"/>
+        </w:rPr>
+        <w:t xml:space="preserve">    </w:t>
+      </w:r>
+      <w:proofErr w:type="spellStart"/>
+      <w:r>
+        <w:rPr>
+          <w:rFonts w:ascii="Arial" w:hAnsi="Arial" w:cs="Arial"/>
+          <w:b/>
+          <w:bCs/>
+          <w:szCs w:val="24"/>
+        </w:rPr>
+        <w:t>and</w:t>
+      </w:r>
+      <w:proofErr w:type="spellEnd"/>
+      <w:r>
+        <w:rPr>
+          <w:rFonts w:ascii="Arial" w:hAnsi="Arial" w:cs="Arial"/>
+          <w:b/>
+          <w:bCs/>
+          <w:szCs w:val="24"/>
+        </w:rPr>
+        <w:t xml:space="preserve"> r2, r0, r1</w:t>
+      </w:r>
+    </w:p>
+    <w:p>
+      <w:pPr>
+        <w:spacing w:line="240" w:lineRule="auto"/>
+        <w:ind w:left="0" w:right="-1" w:firstLine="0"/>
+        <w:rPr>
+          <w:rFonts w:ascii="Arial" w:hAnsi="Arial" w:cs="Arial"/>
+          <w:b/>
+          <w:bCs/>
+          <w:szCs w:val="24"/>
+        </w:rPr>
+      </w:pPr>
+      <w:r>
+        <w:rPr>
+          <w:rFonts w:ascii="Arial" w:hAnsi="Arial" w:cs="Arial"/>
+          <w:b/>
+          <w:bCs/>
+          <w:szCs w:val="24"/>
+        </w:rPr>
+        <w:t xml:space="preserve">    </w:t>
+      </w:r>
+      <w:proofErr w:type="spellStart"/>
+      <w:r>
+        <w:rPr>
+          <w:rFonts w:ascii="Arial" w:hAnsi="Arial" w:cs="Arial"/>
+          <w:b/>
+          <w:bCs/>
+          <w:szCs w:val="24"/>
+        </w:rPr>
+        <w:t>bne</w:t>
+      </w:r>
+      <w:proofErr w:type="spellEnd"/>
+      <w:r>
+        <w:rPr>
+          <w:rFonts w:ascii="Arial" w:hAnsi="Arial" w:cs="Arial"/>
+          <w:b/>
+          <w:bCs/>
+          <w:szCs w:val="24"/>
+        </w:rPr>
+        <w:t xml:space="preserve"> zero</w:t>
+      </w:r>
+    </w:p>
+    <w:p>
+      <w:pPr>
+        <w:spacing w:line="240" w:lineRule="auto"/>
+        <w:ind w:left="0" w:right="-1" w:firstLine="0"/>
+        <w:rPr>
+          <w:rFonts w:ascii="Arial" w:hAnsi="Arial" w:cs="Arial"/>
+          <w:b/>
+          <w:bCs/>
+          <w:szCs w:val="24"/>
+        </w:rPr>
+      </w:pPr>
+      <w:r>
+        <w:rPr>
+          <w:rFonts w:ascii="Arial" w:hAnsi="Arial" w:cs="Arial"/>
+          <w:b/>
+          <w:bCs/>
+          <w:szCs w:val="24"/>
+        </w:rPr>
+        <w:t xml:space="preserve">    </w:t>
+      </w:r>
+      <w:proofErr w:type="spellStart"/>
+      <w:r>
+        <w:rPr>
+          <w:rFonts w:ascii="Arial" w:hAnsi="Arial" w:cs="Arial"/>
+          <w:b/>
+          <w:bCs/>
+          <w:szCs w:val="24"/>
+        </w:rPr>
+        <w:t>mov</w:t>
+      </w:r>
+      <w:proofErr w:type="spellEnd"/>
+      <w:r>
+        <w:rPr>
+          <w:rFonts w:ascii="Arial" w:hAnsi="Arial" w:cs="Arial"/>
+          <w:b/>
+          <w:bCs/>
+          <w:szCs w:val="24"/>
+        </w:rPr>
+        <w:t xml:space="preserve"> r1, #0x80</w:t>
+      </w:r>
+    </w:p>
+    <w:p>
+      <w:pPr>
+        <w:spacing w:line="240" w:lineRule="auto"/>
+        <w:ind w:left="0" w:right="-1" w:firstLine="0"/>
+        <w:rPr>
+          <w:rFonts w:ascii="Arial" w:hAnsi="Arial" w:cs="Arial"/>
+          <w:b/>
+          <w:bCs/>
+          <w:szCs w:val="24"/>
+        </w:rPr>
+      </w:pPr>
+      <w:r>
+        <w:rPr>
+          <w:rFonts w:ascii="Arial" w:hAnsi="Arial" w:cs="Arial"/>
+          <w:b/>
+          <w:bCs/>
+          <w:szCs w:val="24"/>
+        </w:rPr>
+        <w:t xml:space="preserve">    </w:t>
+      </w:r>
+      <w:proofErr w:type="spellStart"/>
+      <w:r>
+        <w:rPr>
+          <w:rFonts w:ascii="Arial" w:hAnsi="Arial" w:cs="Arial"/>
+          <w:b/>
+          <w:bCs/>
+          <w:szCs w:val="24"/>
+        </w:rPr>
+        <w:t>add</w:t>
+      </w:r>
+      <w:proofErr w:type="spellEnd"/>
+      <w:r>
+        <w:rPr>
+          <w:rFonts w:ascii="Arial" w:hAnsi="Arial" w:cs="Arial"/>
+          <w:b/>
+          <w:bCs/>
+          <w:szCs w:val="24"/>
+        </w:rPr>
+        <w:t xml:space="preserve"> r0, r0, r1</w:t>
+      </w:r>
+    </w:p>
+    <w:p>
+      <w:pPr>
+        <w:spacing w:line="240" w:lineRule="auto"/>
+        <w:ind w:left="0" w:right="-1" w:firstLine="0"/>
+        <w:rPr>
+          <w:rFonts w:ascii="Arial" w:hAnsi="Arial" w:cs="Arial"/>
+          <w:b/>
+          <w:bCs/>
+          <w:szCs w:val="24"/>
+          <w:lang w:val="en-US"/>
+        </w:rPr>
+      </w:pPr>
+      <w:r>
+        <w:rPr>
+          <w:rFonts w:ascii="Arial" w:hAnsi="Arial" w:cs="Arial"/>
+          <w:b/>
+          <w:bCs/>
+          <w:szCs w:val="24"/>
+        </w:rPr>
+        <w:t xml:space="preserve">    </w:t>
+      </w:r>
+      <w:proofErr w:type="spellStart"/>
+      <w:r>
+        <w:rPr>
+          <w:rFonts w:ascii="Arial" w:hAnsi="Arial" w:cs="Arial"/>
+          <w:b/>
+          <w:bCs/>
+          <w:szCs w:val="24"/>
+          <w:lang w:val="en-US"/>
+        </w:rPr>
+        <w:t>ldr</w:t>
+      </w:r>
+      <w:proofErr w:type="spellEnd"/>
+      <w:r>
+        <w:rPr>
+          <w:rFonts w:ascii="Arial" w:hAnsi="Arial" w:cs="Arial"/>
+          <w:b/>
+          <w:bCs/>
+          <w:szCs w:val="24"/>
+          <w:lang w:val="en-US"/>
+        </w:rPr>
+        <w:tab/>
+        <w:t xml:space="preserve">r1, </w:t>
+      </w:r>
+      <w:proofErr w:type="spellStart"/>
+      <w:r>
+        <w:rPr>
+          <w:rFonts w:ascii="Arial" w:hAnsi="Arial" w:cs="Arial"/>
+          <w:b/>
+          <w:bCs/>
+          <w:szCs w:val="24"/>
+          <w:lang w:val="en-US"/>
+        </w:rPr>
+        <w:t>out_port_addr</w:t>
+      </w:r>
+      <w:proofErr w:type="spellEnd"/>
+    </w:p>
+    <w:p>
+      <w:pPr>
+        <w:spacing w:line="240" w:lineRule="auto"/>
+        <w:ind w:left="0" w:right="-1" w:firstLine="0"/>
+        <w:rPr>
+          <w:rFonts w:ascii="Arial" w:hAnsi="Arial" w:cs="Arial"/>
+          <w:b/>
+          <w:bCs/>
+          <w:szCs w:val="24"/>
+          <w:lang w:val="en-US"/>
+        </w:rPr>
+      </w:pPr>
+      <w:r>
+        <w:rPr>
+          <w:rFonts w:ascii="Arial" w:hAnsi="Arial" w:cs="Arial"/>
+          <w:b/>
+          <w:bCs/>
+          <w:szCs w:val="24"/>
+          <w:lang w:val="en-US"/>
+        </w:rPr>
+        <w:tab/>
+        <w:t>str r0, [r1, #0]</w:t>
+      </w:r>
+    </w:p>
+    <w:p>
+      <w:pPr>
+        <w:spacing w:line="240" w:lineRule="auto"/>
+        <w:ind w:left="0" w:right="-1" w:firstLine="0"/>
+        <w:rPr>
+          <w:rFonts w:ascii="Arial" w:hAnsi="Arial" w:cs="Arial"/>
+          <w:b/>
+          <w:bCs/>
+          <w:szCs w:val="24"/>
+        </w:rPr>
+      </w:pPr>
+      <w:r>
+        <w:rPr>
+          <w:rFonts w:ascii="Arial" w:hAnsi="Arial" w:cs="Arial"/>
+          <w:b/>
+          <w:bCs/>
+          <w:szCs w:val="24"/>
+          <w:lang w:val="en-US"/>
+        </w:rPr>
+        <w:tab/>
+      </w:r>
+      <w:r>
+        <w:rPr>
+          <w:rFonts w:ascii="Arial" w:hAnsi="Arial" w:cs="Arial"/>
+          <w:b/>
+          <w:bCs/>
+          <w:szCs w:val="24"/>
+        </w:rPr>
+        <w:t xml:space="preserve">b </w:t>
+      </w:r>
+      <w:proofErr w:type="spellStart"/>
+      <w:r>
+        <w:rPr>
+          <w:rFonts w:ascii="Arial" w:hAnsi="Arial" w:cs="Arial"/>
+          <w:b/>
+          <w:bCs/>
+          <w:szCs w:val="24"/>
+        </w:rPr>
+        <w:t>main</w:t>
+      </w:r>
+      <w:proofErr w:type="spellEnd"/>
+    </w:p>
+    <w:p>
+      <w:pPr>
+        <w:spacing w:line="240" w:lineRule="auto"/>
+        <w:ind w:left="0" w:right="-1" w:firstLine="0"/>
+        <w:rPr>
+          <w:rFonts w:ascii="Arial" w:hAnsi="Arial" w:cs="Arial"/>
+          <w:b/>
+          <w:bCs/>
+          <w:szCs w:val="24"/>
+        </w:rPr>
+      </w:pPr>
+      <w:r>
+        <w:rPr>
+          <w:rFonts w:ascii="Arial" w:hAnsi="Arial" w:cs="Arial"/>
+          <w:b/>
+          <w:bCs/>
+          <w:szCs w:val="24"/>
+        </w:rPr>
+        <w:t>zero:</w:t>
+      </w:r>
+    </w:p>
+    <w:p>
+      <w:pPr>
+        <w:spacing w:line="240" w:lineRule="auto"/>
+        <w:ind w:left="0" w:right="-1" w:firstLine="0"/>
+        <w:rPr>
+          <w:rFonts w:ascii="Arial" w:hAnsi="Arial" w:cs="Arial"/>
+          <w:b/>
+          <w:bCs/>
+          <w:szCs w:val="24"/>
+        </w:rPr>
+      </w:pPr>
+      <w:r>
+        <w:rPr>
+          <w:rFonts w:ascii="Arial" w:hAnsi="Arial" w:cs="Arial"/>
+          <w:b/>
+          <w:bCs/>
+          <w:szCs w:val="24"/>
+        </w:rPr>
+        <w:t xml:space="preserve">    </w:t>
+      </w:r>
+      <w:proofErr w:type="spellStart"/>
+      <w:r>
+        <w:rPr>
+          <w:rFonts w:ascii="Arial" w:hAnsi="Arial" w:cs="Arial"/>
+          <w:b/>
+          <w:bCs/>
+          <w:szCs w:val="24"/>
+        </w:rPr>
+        <w:t>mov</w:t>
+      </w:r>
+      <w:proofErr w:type="spellEnd"/>
+      <w:r>
+        <w:rPr>
+          <w:rFonts w:ascii="Arial" w:hAnsi="Arial" w:cs="Arial"/>
+          <w:b/>
+          <w:bCs/>
+          <w:szCs w:val="24"/>
+        </w:rPr>
+        <w:t xml:space="preserve"> r1, #0</w:t>
+      </w:r>
+    </w:p>
+    <w:p>
+      <w:pPr>
+        <w:spacing w:line="240" w:lineRule="auto"/>
+        <w:ind w:left="0" w:right="-1" w:firstLine="0"/>
+        <w:rPr>
+          <w:rFonts w:ascii="Arial" w:hAnsi="Arial" w:cs="Arial"/>
+          <w:b/>
+          <w:bCs/>
+          <w:szCs w:val="24"/>
+        </w:rPr>
+      </w:pPr>
+      <w:r>
+        <w:rPr>
+          <w:rFonts w:ascii="Arial" w:hAnsi="Arial" w:cs="Arial"/>
+          <w:b/>
+          <w:bCs/>
+          <w:szCs w:val="24"/>
+        </w:rPr>
+        <w:t xml:space="preserve">    </w:t>
+      </w:r>
+      <w:proofErr w:type="spellStart"/>
+      <w:r>
+        <w:rPr>
+          <w:rFonts w:ascii="Arial" w:hAnsi="Arial" w:cs="Arial"/>
+          <w:b/>
+          <w:bCs/>
+          <w:szCs w:val="24"/>
+        </w:rPr>
+        <w:t>add</w:t>
+      </w:r>
+      <w:proofErr w:type="spellEnd"/>
+      <w:r>
+        <w:rPr>
+          <w:rFonts w:ascii="Arial" w:hAnsi="Arial" w:cs="Arial"/>
+          <w:b/>
+          <w:bCs/>
+          <w:szCs w:val="24"/>
+        </w:rPr>
+        <w:t xml:space="preserve"> r0, r0, r1</w:t>
+      </w:r>
+    </w:p>
+    <w:p>
+      <w:pPr>
+        <w:spacing w:line="240" w:lineRule="auto"/>
+        <w:ind w:left="0" w:right="-1" w:firstLine="0"/>
+        <w:rPr>
+          <w:rFonts w:ascii="Arial" w:hAnsi="Arial" w:cs="Arial"/>
+          <w:b/>
+          <w:bCs/>
+          <w:szCs w:val="24"/>
+        </w:rPr>
+      </w:pPr>
+      <w:r>
+        <w:rPr>
+          <w:rFonts w:ascii="Arial" w:hAnsi="Arial" w:cs="Arial"/>
+          <w:b/>
+          <w:bCs/>
+          <w:szCs w:val="24"/>
+        </w:rPr>
+        <w:t xml:space="preserve">    b </w:t>
+      </w:r>
+      <w:proofErr w:type="spellStart"/>
+      <w:r>
+        <w:rPr>
+          <w:rFonts w:ascii="Arial" w:hAnsi="Arial" w:cs="Arial"/>
+          <w:b/>
+          <w:bCs/>
+          <w:szCs w:val="24"/>
+        </w:rPr>
+        <w:t>main</w:t>
+      </w:r>
+      <w:proofErr w:type="spellEnd"/>
+    </w:p>
+    <w:p>
+      <w:pPr>
+        <w:spacing w:line="240" w:lineRule="auto"/>
+        <w:ind w:left="0" w:right="-1" w:firstLine="0"/>
+        <w:rPr>
+          <w:rFonts w:ascii="Arial" w:hAnsi="Arial" w:cs="Arial"/>
+          <w:b/>
+          <w:bCs/>
+          <w:szCs w:val="24"/>
+        </w:rPr>
+      </w:pPr>
+    </w:p>
+    <w:p>
+      <w:pPr>
+        <w:spacing w:line="240" w:lineRule="auto"/>
+        <w:ind w:left="0" w:right="-1" w:firstLine="0"/>
+        <w:rPr>
+          <w:rFonts w:ascii="Arial" w:hAnsi="Arial" w:cs="Arial"/>
+          <w:b/>
+          <w:bCs/>
+          <w:szCs w:val="24"/>
+          <w:lang w:val="en-US"/>
+        </w:rPr>
+      </w:pPr>
+      <w:proofErr w:type="spellStart"/>
+      <w:r>
+        <w:rPr>
+          <w:rFonts w:ascii="Arial" w:hAnsi="Arial" w:cs="Arial"/>
+          <w:b/>
+          <w:bCs/>
+          <w:szCs w:val="24"/>
+          <w:lang w:val="en-US"/>
+        </w:rPr>
+        <w:t>in_port_addr</w:t>
+      </w:r>
+      <w:proofErr w:type="spellEnd"/>
+      <w:r>
+        <w:rPr>
+          <w:rFonts w:ascii="Arial" w:hAnsi="Arial" w:cs="Arial"/>
+          <w:b/>
+          <w:bCs/>
+          <w:szCs w:val="24"/>
+          <w:lang w:val="en-US"/>
+        </w:rPr>
+        <w:t>:</w:t>
+      </w:r>
+    </w:p>
+    <w:p>
+      <w:pPr>
+        <w:spacing w:line="240" w:lineRule="auto"/>
+        <w:ind w:left="0" w:right="-1" w:firstLine="0"/>
+        <w:rPr>
+          <w:rFonts w:ascii="Arial" w:hAnsi="Arial" w:cs="Arial"/>
+          <w:b/>
+          <w:bCs/>
+          <w:szCs w:val="24"/>
+          <w:lang w:val="en-US"/>
+        </w:rPr>
+      </w:pPr>
+      <w:r>
+        <w:rPr>
+          <w:rFonts w:ascii="Arial" w:hAnsi="Arial" w:cs="Arial"/>
+          <w:b/>
+          <w:bCs/>
+          <w:szCs w:val="24"/>
+          <w:lang w:val="en-US"/>
+        </w:rPr>
+        <w:t xml:space="preserve">    </w:t>
+      </w:r>
+      <w:proofErr w:type="gramStart"/>
+      <w:r>
+        <w:rPr>
+          <w:rFonts w:ascii="Arial" w:hAnsi="Arial" w:cs="Arial"/>
+          <w:b/>
+          <w:bCs/>
+          <w:szCs w:val="24"/>
+          <w:lang w:val="en-US"/>
+        </w:rPr>
+        <w:t>.word</w:t>
+      </w:r>
+      <w:proofErr w:type="gramEnd"/>
+      <w:r>
+        <w:rPr>
+          <w:rFonts w:ascii="Arial" w:hAnsi="Arial" w:cs="Arial"/>
+          <w:b/>
+          <w:bCs/>
+          <w:szCs w:val="24"/>
+          <w:lang w:val="en-US"/>
+        </w:rPr>
+        <w:t xml:space="preserve"> INPORT_ADDRESS</w:t>
+      </w:r>
+    </w:p>
+    <w:p>
+      <w:pPr>
+        <w:spacing w:line="240" w:lineRule="auto"/>
+        <w:ind w:left="0" w:right="-1" w:firstLine="0"/>
+        <w:rPr>
+          <w:rFonts w:ascii="Arial" w:hAnsi="Arial" w:cs="Arial"/>
+          <w:b/>
+          <w:bCs/>
+          <w:szCs w:val="24"/>
+          <w:lang w:val="en-US"/>
+        </w:rPr>
+      </w:pPr>
+    </w:p>
+    <w:p>
+      <w:pPr>
+        <w:spacing w:line="240" w:lineRule="auto"/>
+        <w:ind w:left="0" w:right="-1" w:firstLine="0"/>
+        <w:rPr>
+          <w:rFonts w:ascii="Arial" w:hAnsi="Arial" w:cs="Arial"/>
+          <w:b/>
+          <w:bCs/>
+          <w:szCs w:val="24"/>
+          <w:lang w:val="en-US"/>
+        </w:rPr>
+      </w:pPr>
+      <w:proofErr w:type="spellStart"/>
+      <w:r>
+        <w:rPr>
+          <w:rFonts w:ascii="Arial" w:hAnsi="Arial" w:cs="Arial"/>
+          <w:b/>
+          <w:bCs/>
+          <w:szCs w:val="24"/>
+          <w:lang w:val="en-US"/>
+        </w:rPr>
+        <w:t>out_port_addr</w:t>
+      </w:r>
+      <w:proofErr w:type="spellEnd"/>
+      <w:r>
+        <w:rPr>
+          <w:rFonts w:ascii="Arial" w:hAnsi="Arial" w:cs="Arial"/>
+          <w:b/>
+          <w:bCs/>
+          <w:szCs w:val="24"/>
+          <w:lang w:val="en-US"/>
+        </w:rPr>
+        <w:t>:</w:t>
+      </w:r>
+    </w:p>
+    <w:p>
+      <w:pPr>
+        <w:spacing w:line="240" w:lineRule="auto"/>
+        <w:ind w:left="0" w:right="-1" w:firstLine="0"/>
+        <w:rPr>
+          <w:rFonts w:ascii="Arial" w:hAnsi="Arial" w:cs="Arial"/>
+          <w:b/>
+          <w:bCs/>
+          <w:szCs w:val="24"/>
+          <w:lang w:val="en-US"/>
+        </w:rPr>
+      </w:pPr>
+      <w:r>
+        <w:rPr>
+          <w:rFonts w:ascii="Arial" w:hAnsi="Arial" w:cs="Arial"/>
+          <w:b/>
+          <w:bCs/>
+          <w:szCs w:val="24"/>
+          <w:lang w:val="en-US"/>
+        </w:rPr>
+        <w:t xml:space="preserve">    </w:t>
+      </w:r>
+      <w:proofErr w:type="gramStart"/>
+      <w:r>
+        <w:rPr>
+          <w:rFonts w:ascii="Arial" w:hAnsi="Arial" w:cs="Arial"/>
+          <w:b/>
+          <w:bCs/>
+          <w:szCs w:val="24"/>
+          <w:lang w:val="en-US"/>
+        </w:rPr>
+        <w:t>.word</w:t>
+      </w:r>
+      <w:proofErr w:type="gramEnd"/>
+      <w:r>
+        <w:rPr>
+          <w:rFonts w:ascii="Arial" w:hAnsi="Arial" w:cs="Arial"/>
+          <w:b/>
+          <w:bCs/>
+          <w:szCs w:val="24"/>
+          <w:lang w:val="en-US"/>
+        </w:rPr>
+        <w:t xml:space="preserve"> OUTPORT_ADDRESS</w:t>
+      </w:r>
+    </w:p>
+    <w:p>
+      <w:pPr>
+        <w:spacing w:line="240" w:lineRule="auto"/>
+        <w:ind w:left="0" w:right="-1" w:firstLine="0"/>
+        <w:rPr>
+          <w:rFonts w:ascii="Arial" w:hAnsi="Arial" w:cs="Arial"/>
+          <w:b/>
+          <w:bCs/>
+          <w:szCs w:val="24"/>
+          <w:lang w:val="en-US"/>
+        </w:rPr>
+      </w:pPr>
+      <w:r>
+        <w:rPr>
+          <w:rFonts w:ascii="Arial" w:hAnsi="Arial" w:cs="Arial"/>
+          <w:b/>
+          <w:bCs/>
+          <w:szCs w:val="24"/>
+          <w:lang w:val="en-US"/>
+        </w:rPr>
+        <w:t>.data</w:t>
+      </w:r>
+    </w:p>
+    <w:p>
+      <w:pPr>
+        <w:spacing w:line="240" w:lineRule="auto"/>
+        <w:ind w:left="0" w:right="-1" w:firstLine="0"/>
+        <w:rPr>
+          <w:rFonts w:ascii="Arial" w:hAnsi="Arial" w:cs="Arial"/>
+          <w:b/>
+          <w:bCs/>
+          <w:szCs w:val="24"/>
+          <w:lang w:val="en-US"/>
+        </w:rPr>
+      </w:pPr>
+    </w:p>
+    <w:p>
+      <w:pPr>
+        <w:spacing w:line="240" w:lineRule="auto"/>
+        <w:ind w:left="0" w:right="-1" w:firstLine="0"/>
+        <w:rPr>
+          <w:rFonts w:ascii="Arial" w:hAnsi="Arial" w:cs="Arial"/>
+          <w:b/>
+          <w:bCs/>
+          <w:szCs w:val="24"/>
+          <w:lang w:val="en-US"/>
+        </w:rPr>
+      </w:pPr>
+      <w:proofErr w:type="gramStart"/>
+      <w:r>
+        <w:rPr>
+          <w:rFonts w:ascii="Arial" w:hAnsi="Arial" w:cs="Arial"/>
+          <w:b/>
+          <w:bCs/>
+          <w:szCs w:val="24"/>
+          <w:lang w:val="en-US"/>
+        </w:rPr>
+        <w:t>.section</w:t>
+      </w:r>
+      <w:proofErr w:type="gramEnd"/>
+      <w:r>
+        <w:rPr>
+          <w:rFonts w:ascii="Arial" w:hAnsi="Arial" w:cs="Arial"/>
+          <w:b/>
+          <w:bCs/>
+          <w:szCs w:val="24"/>
+          <w:lang w:val="en-US"/>
+        </w:rPr>
+        <w:t xml:space="preserve"> .</w:t>
+      </w:r>
+      <w:proofErr w:type="spellStart"/>
+      <w:r>
+        <w:rPr>
+          <w:rFonts w:ascii="Arial" w:hAnsi="Arial" w:cs="Arial"/>
+          <w:b/>
+          <w:bCs/>
+          <w:szCs w:val="24"/>
+          <w:lang w:val="en-US"/>
+        </w:rPr>
+        <w:t>bss</w:t>
+      </w:r>
+      <w:proofErr w:type="spellEnd"/>
+    </w:p>
+    <w:p>
+      <w:pPr>
+        <w:spacing w:line="240" w:lineRule="auto"/>
+        <w:ind w:left="0" w:right="-1" w:firstLine="0"/>
+        <w:rPr>
+          <w:rFonts w:ascii="Arial" w:hAnsi="Arial" w:cs="Arial"/>
+          <w:b/>
+          <w:bCs/>
+          <w:szCs w:val="24"/>
+          <w:lang w:val="en-US"/>
+        </w:rPr>
+      </w:pPr>
+      <w:r>
+        <w:rPr>
+          <w:rFonts w:ascii="Arial" w:hAnsi="Arial" w:cs="Arial"/>
+          <w:b/>
+          <w:bCs/>
+          <w:szCs w:val="24"/>
+          <w:lang w:val="en-US"/>
+        </w:rPr>
+        <w:t xml:space="preserve">    </w:t>
+      </w:r>
+    </w:p>
+    <w:p>
+      <w:pPr>
+        <w:spacing w:line="240" w:lineRule="auto"/>
+        <w:ind w:left="0" w:right="-1" w:firstLine="0"/>
+        <w:rPr>
+          <w:rFonts w:ascii="Arial" w:hAnsi="Arial" w:cs="Arial"/>
+          <w:b/>
+          <w:bCs/>
+          <w:szCs w:val="24"/>
+          <w:lang w:val="en-US"/>
+        </w:rPr>
+      </w:pPr>
+      <w:proofErr w:type="gramStart"/>
+      <w:r>
+        <w:rPr>
+          <w:rFonts w:ascii="Arial" w:hAnsi="Arial" w:cs="Arial"/>
+          <w:b/>
+          <w:bCs/>
+          <w:szCs w:val="24"/>
+          <w:lang w:val="en-US"/>
+        </w:rPr>
+        <w:t>.section</w:t>
+      </w:r>
+      <w:proofErr w:type="gramEnd"/>
+      <w:r>
+        <w:rPr>
+          <w:rFonts w:ascii="Arial" w:hAnsi="Arial" w:cs="Arial"/>
+          <w:b/>
+          <w:bCs/>
+          <w:szCs w:val="24"/>
+          <w:lang w:val="en-US"/>
+        </w:rPr>
+        <w:t xml:space="preserve"> .stack</w:t>
+      </w:r>
+    </w:p>
+    <w:p>
+      <w:pPr>
+        <w:spacing w:line="240" w:lineRule="auto"/>
+        <w:ind w:left="0" w:right="-1" w:firstLine="0"/>
+        <w:rPr>
+          <w:rFonts w:ascii="Arial" w:hAnsi="Arial" w:cs="Arial"/>
+          <w:b/>
+          <w:bCs/>
+          <w:szCs w:val="24"/>
+          <w:lang w:val="en-US"/>
+        </w:rPr>
+      </w:pPr>
+      <w:proofErr w:type="gramStart"/>
+      <w:r>
+        <w:rPr>
+          <w:rFonts w:ascii="Arial" w:hAnsi="Arial" w:cs="Arial"/>
+          <w:b/>
+          <w:bCs/>
+          <w:szCs w:val="24"/>
+          <w:lang w:val="en-US"/>
+        </w:rPr>
+        <w:t>.space</w:t>
+      </w:r>
+      <w:proofErr w:type="gramEnd"/>
+      <w:r>
+        <w:rPr>
+          <w:rFonts w:ascii="Arial" w:hAnsi="Arial" w:cs="Arial"/>
+          <w:b/>
+          <w:bCs/>
+          <w:szCs w:val="24"/>
+          <w:lang w:val="en-US"/>
+        </w:rPr>
+        <w:t xml:space="preserve"> STACK_SIZE</w:t>
+      </w:r>
+    </w:p>
+    <w:p>
+      <w:pPr>
+        <w:spacing w:line="240" w:lineRule="auto"/>
+        <w:ind w:left="0" w:right="-1" w:firstLine="0"/>
+        <w:rPr>
+          <w:rFonts w:ascii="Arial" w:hAnsi="Arial" w:cs="Arial"/>
+          <w:b/>
+          <w:bCs/>
+          <w:szCs w:val="24"/>
+        </w:rPr>
+      </w:pPr>
+      <w:r>
+        <w:rPr>
+          <w:rFonts w:ascii="Arial" w:hAnsi="Arial" w:cs="Arial"/>
+          <w:b/>
+          <w:bCs/>
+          <w:szCs w:val="24"/>
+        </w:rPr>
+        <w:t>tos:</w:t>
+      </w:r>
+    </w:p>
+    <w:p>
+      <w:pPr>
+        <w:spacing w:line="240" w:lineRule="auto"/>
+        <w:ind w:left="0" w:right="-1" w:firstLine="0"/>
+        <w:rPr>
+          <w:rFonts w:ascii="Arial" w:hAnsi="Arial" w:cs="Arial"/>
+          <w:b/>
+          <w:bCs/>
+          <w:szCs w:val="24"/>
+        </w:rPr>
+      </w:pPr>
+      <w:r>
+        <w:rPr>
+          <w:rFonts w:ascii="Arial" w:hAnsi="Arial" w:cs="Arial"/>
+          <w:b/>
+          <w:bCs/>
+          <w:szCs w:val="24"/>
+        </w:rPr>
+        <w:t xml:space="preserve">    .</w:t>
+      </w:r>
+      <w:proofErr w:type="spellStart"/>
+      <w:r>
+        <w:rPr>
+          <w:rFonts w:ascii="Arial" w:hAnsi="Arial" w:cs="Arial"/>
+          <w:b/>
+          <w:bCs/>
+          <w:szCs w:val="24"/>
+        </w:rPr>
+        <w:t>word</w:t>
+      </w:r>
+      <w:proofErr w:type="spellEnd"/>
+      <w:r>
+        <w:rPr>
+          <w:rFonts w:ascii="Arial" w:hAnsi="Arial" w:cs="Arial"/>
+          <w:b/>
+          <w:bCs/>
+          <w:szCs w:val="24"/>
+        </w:rPr>
+        <w:t xml:space="preserve"> 0x8000 ; o </w:t>
+      </w:r>
+      <w:proofErr w:type="spellStart"/>
+      <w:r>
+        <w:rPr>
+          <w:rFonts w:ascii="Arial" w:hAnsi="Arial" w:cs="Arial"/>
+          <w:b/>
+          <w:bCs/>
+          <w:szCs w:val="24"/>
+        </w:rPr>
+        <w:t>stack</w:t>
+      </w:r>
+      <w:proofErr w:type="spellEnd"/>
+      <w:r>
+        <w:rPr>
+          <w:rFonts w:ascii="Arial" w:hAnsi="Arial" w:cs="Arial"/>
+          <w:b/>
+          <w:bCs/>
+          <w:szCs w:val="24"/>
+        </w:rPr>
+        <w:t xml:space="preserve"> começa no fim da RAM</w:t>
       </w:r>
     </w:p>
     <w:p>
@@ -2195,7 +4680,6 @@
         <w:rPr>
           <w:lang w:val="pt-PT"/>
         </w:rPr>
-        <w:lastRenderedPageBreak/>
         <w:t>Conclusão</w:t>
       </w:r>
     </w:p>
@@ -2205,16 +4689,24 @@
         <w:ind w:left="0" w:right="-1" w:firstLine="720"/>
       </w:pPr>
       <w:r>
-        <w:t>Ao estudar os mecanismos de endereçamento, é possível entender como o processador P16 gerencia o acesso à memória e aos periféricos, tornando-se uma ferramenta fundamental para quem trabalha com sistemas embarcados e microcontroladores.</w:t>
+        <w:t xml:space="preserve">Ao estudar os mecanismos de endereçamento, é possível entender como o processador P16 </w:t>
+      </w:r>
+      <w:proofErr w:type="spellStart"/>
+      <w:r>
+        <w:t>gerencia</w:t>
+      </w:r>
+      <w:proofErr w:type="spellEnd"/>
+      <w:r>
+        <w:t xml:space="preserve"> o acesso à memória e aos periféricos, tornando-se uma ferramenta fundamental para quem trabalha com sistemas embarcados e microcontroladores.</w:t>
       </w:r>
     </w:p>
     <w:sectPr>
-      <w:headerReference w:type="even" r:id="rId14"/>
-      <w:headerReference w:type="default" r:id="rId15"/>
-      <w:footerReference w:type="even" r:id="rId16"/>
-      <w:footerReference w:type="default" r:id="rId17"/>
-      <w:headerReference w:type="first" r:id="rId18"/>
-      <w:footerReference w:type="first" r:id="rId19"/>
+      <w:headerReference w:type="even" r:id="rId15"/>
+      <w:headerReference w:type="default" r:id="rId16"/>
+      <w:footerReference w:type="even" r:id="rId17"/>
+      <w:footerReference w:type="default" r:id="rId18"/>
+      <w:headerReference w:type="first" r:id="rId19"/>
+      <w:footerReference w:type="first" r:id="rId20"/>
       <w:pgSz w:w="11906" w:h="16838"/>
       <w:pgMar w:top="1417" w:right="1701" w:bottom="1417" w:left="1701" w:header="720" w:footer="720" w:gutter="0"/>
       <w:pgNumType w:start="0"/>
@@ -6006,25 +8498,6 @@
 </file>
 
 <file path=customXml/item1.xml><?xml version="1.0" encoding="utf-8"?>
-<?mso-contentType ?>
-<FormTemplates xmlns="http://schemas.microsoft.com/sharepoint/v3/contenttype/forms">
-  <Display>DocumentLibraryForm</Display>
-  <Edit>DocumentLibraryForm</Edit>
-  <New>DocumentLibraryForm</New>
-</FormTemplates>
-</file>
-
-<file path=customXml/item2.xml><?xml version="1.0" encoding="utf-8"?>
-<b:Sources xmlns:b="http://schemas.openxmlformats.org/officeDocument/2006/bibliography" xmlns="http://schemas.openxmlformats.org/officeDocument/2006/bibliography" SelectedStyle="\APASixthEditionOfficeOnline.xsl" StyleName="APA" Version="6"/>
-</file>
-
-<file path=customXml/item3.xml><?xml version="1.0" encoding="utf-8"?>
-<p:properties xmlns:p="http://schemas.microsoft.com/office/2006/metadata/properties" xmlns:xsi="http://www.w3.org/2001/XMLSchema-instance" xmlns:pc="http://schemas.microsoft.com/office/infopath/2007/PartnerControls">
-  <documentManagement/>
-</p:properties>
-</file>
-
-<file path=customXml/item4.xml><?xml version="1.0" encoding="utf-8"?>
 <ct:contentTypeSchema xmlns:ct="http://schemas.microsoft.com/office/2006/metadata/contentType" xmlns:ma="http://schemas.microsoft.com/office/2006/metadata/properties/metaAttributes" ct:_="" ma:_="" ma:contentTypeName="Document" ma:contentTypeID="0x010100E4C466B95E01554EBF005CCD3F77DE67" ma:contentTypeVersion="2" ma:contentTypeDescription="Create a new document." ma:contentTypeScope="" ma:versionID="5d5d44cc3a1c75924d0617918b7eb1b1">
   <xsd:schema xmlns:xsd="http://www.w3.org/2001/XMLSchema" xmlns:xs="http://www.w3.org/2001/XMLSchema" xmlns:p="http://schemas.microsoft.com/office/2006/metadata/properties" xmlns:ns3="ebfcc096-1200-41d2-9799-33f59eb0b01e" targetNamespace="http://schemas.microsoft.com/office/2006/metadata/properties" ma:root="true" ma:fieldsID="c5a16754ced500cc67eb6276cf773359" ns3:_="">
     <xsd:import namespace="ebfcc096-1200-41d2-9799-33f59eb0b01e"/>
@@ -6156,32 +8629,26 @@
 </ct:contentTypeSchema>
 </file>
 
-<file path=customXml/itemProps1.xml><?xml version="1.0" encoding="utf-8"?>
-<ds:datastoreItem xmlns:ds="http://schemas.openxmlformats.org/officeDocument/2006/customXml" ds:itemID="{9B934C11-06E6-4CA8-941B-1151EC19D02A}">
-  <ds:schemaRefs>
-    <ds:schemaRef ds:uri="http://schemas.microsoft.com/sharepoint/v3/contenttype/forms"/>
-  </ds:schemaRefs>
-</ds:datastoreItem>
+<file path=customXml/item2.xml><?xml version="1.0" encoding="utf-8"?>
+<?mso-contentType ?>
+<FormTemplates xmlns="http://schemas.microsoft.com/sharepoint/v3/contenttype/forms">
+  <Display>DocumentLibraryForm</Display>
+  <Edit>DocumentLibraryForm</Edit>
+  <New>DocumentLibraryForm</New>
+</FormTemplates>
 </file>
 
-<file path=customXml/itemProps2.xml><?xml version="1.0" encoding="utf-8"?>
-<ds:datastoreItem xmlns:ds="http://schemas.openxmlformats.org/officeDocument/2006/customXml" ds:itemID="{1BDD5D0D-0FF7-477F-A5DA-2DBC9DA19BB5}">
-  <ds:schemaRefs>
-    <ds:schemaRef ds:uri="http://schemas.openxmlformats.org/officeDocument/2006/bibliography"/>
-  </ds:schemaRefs>
-</ds:datastoreItem>
+<file path=customXml/item3.xml><?xml version="1.0" encoding="utf-8"?>
+<b:Sources xmlns:b="http://schemas.openxmlformats.org/officeDocument/2006/bibliography" xmlns="http://schemas.openxmlformats.org/officeDocument/2006/bibliography" SelectedStyle="\APASixthEditionOfficeOnline.xsl" StyleName="APA" Version="6"/>
 </file>
 
-<file path=customXml/itemProps3.xml><?xml version="1.0" encoding="utf-8"?>
-<ds:datastoreItem xmlns:ds="http://schemas.openxmlformats.org/officeDocument/2006/customXml" ds:itemID="{E18D84D1-2D36-4142-93EB-CEE9AA41364A}">
-  <ds:schemaRefs>
-    <ds:schemaRef ds:uri="http://schemas.microsoft.com/office/2006/metadata/properties"/>
-    <ds:schemaRef ds:uri="http://schemas.microsoft.com/office/infopath/2007/PartnerControls"/>
-  </ds:schemaRefs>
-</ds:datastoreItem>
+<file path=customXml/item4.xml><?xml version="1.0" encoding="utf-8"?>
+<p:properties xmlns:p="http://schemas.microsoft.com/office/2006/metadata/properties" xmlns:xsi="http://www.w3.org/2001/XMLSchema-instance" xmlns:pc="http://schemas.microsoft.com/office/infopath/2007/PartnerControls">
+  <documentManagement/>
+</p:properties>
 </file>
 
-<file path=customXml/itemProps4.xml><?xml version="1.0" encoding="utf-8"?>
+<file path=customXml/itemProps1.xml><?xml version="1.0" encoding="utf-8"?>
 <ds:datastoreItem xmlns:ds="http://schemas.openxmlformats.org/officeDocument/2006/customXml" ds:itemID="{4EE2E5BC-C068-4EC7-B30B-0F8DC283BC5F}">
   <ds:schemaRefs>
     <ds:schemaRef ds:uri="http://schemas.microsoft.com/office/2006/metadata/contentType"/>
@@ -6197,4 +8664,29 @@
     <ds:schemaRef ds:uri="http://schemas.microsoft.com/internal/obd"/>
   </ds:schemaRefs>
 </ds:datastoreItem>
+</file>
+
+<file path=customXml/itemProps2.xml><?xml version="1.0" encoding="utf-8"?>
+<ds:datastoreItem xmlns:ds="http://schemas.openxmlformats.org/officeDocument/2006/customXml" ds:itemID="{9B934C11-06E6-4CA8-941B-1151EC19D02A}">
+  <ds:schemaRefs>
+    <ds:schemaRef ds:uri="http://schemas.microsoft.com/sharepoint/v3/contenttype/forms"/>
+  </ds:schemaRefs>
+</ds:datastoreItem>
+</file>
+
+<file path=customXml/itemProps3.xml><?xml version="1.0" encoding="utf-8"?>
+<ds:datastoreItem xmlns:ds="http://schemas.openxmlformats.org/officeDocument/2006/customXml" ds:itemID="{1BDD5D0D-0FF7-477F-A5DA-2DBC9DA19BB5}">
+  <ds:schemaRefs>
+    <ds:schemaRef ds:uri="http://schemas.openxmlformats.org/officeDocument/2006/bibliography"/>
+  </ds:schemaRefs>
+</ds:datastoreItem>
+</file>
+
+<file path=customXml/itemProps4.xml><?xml version="1.0" encoding="utf-8"?>
+<ds:datastoreItem xmlns:ds="http://schemas.openxmlformats.org/officeDocument/2006/customXml" ds:itemID="{E18D84D1-2D36-4142-93EB-CEE9AA41364A}">
+  <ds:schemaRefs>
+    <ds:schemaRef ds:uri="http://schemas.microsoft.com/office/2006/metadata/properties"/>
+    <ds:schemaRef ds:uri="http://schemas.microsoft.com/office/infopath/2007/PartnerControls"/>
+  </ds:schemaRefs>
+</ds:datastoreItem>
 </file>
</xml_diff>